<commit_message>
testing commit with gitdesktop
testing commit with gitdesktop
</commit_message>
<xml_diff>
--- a/Team25_report_DRAFT.docx
+++ b/Team25_report_DRAFT.docx
@@ -1930,111 +1930,85 @@
         <w:t>s</w:t>
       </w:r>
       <w:r>
-        <w:t xml:space="preserve"> worked almost exclusively with enterprise and government contracts specializing in cisco managed networks and </w:t>
-      </w:r>
-      <w:proofErr w:type="spellStart"/>
-      <w:r>
-        <w:t>WiFi</w:t>
-      </w:r>
-      <w:proofErr w:type="spellEnd"/>
-      <w:r>
-        <w:t xml:space="preserve">. Outside of work </w:t>
+        <w:t xml:space="preserve"> worked almost exclusively with enterprise and government contracts specializing in cisco managed networks and WiFi. Outside of work </w:t>
       </w:r>
       <w:r>
         <w:t>she</w:t>
       </w:r>
       <w:r>
+        <w:t xml:space="preserve"> spends a great deal of time working on Rally Cars</w:t>
+      </w:r>
+      <w:r>
+        <w:t xml:space="preserve"> and</w:t>
+      </w:r>
+      <w:r>
+        <w:t xml:space="preserve"> volunteer</w:t>
+      </w:r>
+      <w:r>
+        <w:t>ing</w:t>
+      </w:r>
+      <w:r>
+        <w:t xml:space="preserve"> with the Australian Communications Radio Monitors (ACRM for Short), The Adelaide Brown Coats and Shine SA where </w:t>
+      </w:r>
+      <w:r>
+        <w:t>they</w:t>
+      </w:r>
+      <w:r>
+        <w:t xml:space="preserve"> run events to raise money for charities. </w:t>
+      </w:r>
+      <w:r>
+        <w:t>She</w:t>
+      </w:r>
+      <w:r>
+        <w:t xml:space="preserve"> first got interested in IT during high school when </w:t>
+      </w:r>
+      <w:r>
+        <w:t>she</w:t>
+      </w:r>
+      <w:r>
+        <w:t xml:space="preserve"> started building </w:t>
+      </w:r>
+      <w:r>
+        <w:t>her</w:t>
+      </w:r>
+      <w:r>
+        <w:t xml:space="preserve"> own gaming machines</w:t>
+      </w:r>
+      <w:r>
+        <w:t>.</w:t>
+      </w:r>
+      <w:r>
         <w:t xml:space="preserve"> </w:t>
       </w:r>
       <w:r>
-        <w:t>spends</w:t>
-      </w:r>
-      <w:r>
-        <w:t xml:space="preserve"> a great deal of time working on Rally Cars</w:t>
-      </w:r>
-      <w:r>
-        <w:t xml:space="preserve"> and</w:t>
-      </w:r>
-      <w:r>
-        <w:t xml:space="preserve"> volunteer</w:t>
-      </w:r>
-      <w:r>
-        <w:t>ing</w:t>
-      </w:r>
-      <w:r>
-        <w:t xml:space="preserve"> with the Australian Communications Radio Monitors (ACRM for Short), The Adelaide Brown Coats and Shine SA where </w:t>
-      </w:r>
-      <w:r>
-        <w:t>they</w:t>
-      </w:r>
-      <w:r>
-        <w:t xml:space="preserve"> run events to raise money for charities. </w:t>
-      </w:r>
-      <w:r>
-        <w:t>She</w:t>
-      </w:r>
-      <w:r>
-        <w:t xml:space="preserve"> first got interested in IT during high school when </w:t>
-      </w:r>
-      <w:r>
-        <w:t>she</w:t>
-      </w:r>
-      <w:r>
-        <w:t xml:space="preserve"> started building </w:t>
+        <w:t xml:space="preserve">She </w:t>
+      </w:r>
+      <w:r>
+        <w:t>got heavily into gaming</w:t>
+      </w:r>
+      <w:r>
+        <w:t>,</w:t>
+      </w:r>
+      <w:r>
+        <w:t xml:space="preserve"> 3d modelling and making mods for games. </w:t>
+      </w:r>
+      <w:r>
+        <w:t>Tamara</w:t>
+      </w:r>
+      <w:r>
+        <w:t xml:space="preserve"> </w:t>
+      </w:r>
+      <w:r>
+        <w:t>hasn’t</w:t>
+      </w:r>
+      <w:r>
+        <w:t xml:space="preserve"> had a great opportunity to further </w:t>
       </w:r>
       <w:r>
         <w:t>her</w:t>
       </w:r>
       <w:r>
-        <w:t xml:space="preserve"> own gaming machines</w:t>
-      </w:r>
-      <w:r>
-        <w:t>.</w:t>
-      </w:r>
-      <w:r>
-        <w:t xml:space="preserve"> </w:t>
-      </w:r>
-      <w:r>
-        <w:t xml:space="preserve">She </w:t>
-      </w:r>
-      <w:r>
-        <w:t>got heavily into gaming</w:t>
-      </w:r>
-      <w:r>
-        <w:t>,</w:t>
-      </w:r>
-      <w:r>
-        <w:t xml:space="preserve"> 3d </w:t>
-      </w:r>
-      <w:r>
-        <w:t>modelling</w:t>
-      </w:r>
-      <w:r>
-        <w:t xml:space="preserve"> and making mods for games. </w:t>
-      </w:r>
-      <w:r>
-        <w:t>Tamara</w:t>
-      </w:r>
-      <w:r>
-        <w:t xml:space="preserve"> </w:t>
-      </w:r>
-      <w:r>
-        <w:t>hasn’t</w:t>
-      </w:r>
-      <w:r>
-        <w:t xml:space="preserve"> had a great opportunity to further </w:t>
-      </w:r>
-      <w:r>
-        <w:t>her</w:t>
-      </w:r>
-      <w:r>
-        <w:t xml:space="preserve"> PC </w:t>
-      </w:r>
-      <w:r>
-        <w:t>programming</w:t>
-      </w:r>
-      <w:r>
-        <w:t xml:space="preserve"> skills since school focusing entirely on networking equipment and miss</w:t>
+        <w:t xml:space="preserve"> PC programming skills since school focusing entirely on networking equipment and miss</w:t>
       </w:r>
       <w:r>
         <w:t>es</w:t>
@@ -2042,19 +2016,17 @@
       <w:r>
         <w:t xml:space="preserve"> making small apps and programs.</w:t>
       </w:r>
-      <w:bookmarkStart w:id="5" w:name="_GoBack"/>
-      <w:bookmarkEnd w:id="5"/>
     </w:p>
     <w:p/>
     <w:p>
       <w:pPr>
         <w:pStyle w:val="Heading3"/>
       </w:pPr>
-      <w:bookmarkStart w:id="6" w:name="_Toc36584433"/>
+      <w:bookmarkStart w:id="5" w:name="_Toc36584433"/>
       <w:r>
         <w:t>Debborah Bryce</w:t>
       </w:r>
-      <w:bookmarkEnd w:id="6"/>
+      <w:bookmarkEnd w:id="5"/>
     </w:p>
     <w:p>
       <w:r>
@@ -2134,9 +2106,21 @@
       <w:pPr>
         <w:pStyle w:val="Heading3"/>
       </w:pPr>
-      <w:bookmarkStart w:id="7" w:name="_Toc36584434"/>
+      <w:bookmarkStart w:id="6" w:name="_Toc36584434"/>
       <w:r>
         <w:t>Samuel Claydon</w:t>
+      </w:r>
+      <w:bookmarkEnd w:id="6"/>
+    </w:p>
+    <w:p/>
+    <w:p>
+      <w:pPr>
+        <w:pStyle w:val="Heading3"/>
+      </w:pPr>
+      <w:bookmarkStart w:id="7" w:name="_Toc36584435"/>
+      <w:r>
+        <w:lastRenderedPageBreak/>
+        <w:t>Caden Maxwell</w:t>
       </w:r>
       <w:bookmarkEnd w:id="7"/>
     </w:p>
@@ -2145,25 +2129,19 @@
       <w:pPr>
         <w:pStyle w:val="Heading3"/>
       </w:pPr>
-      <w:bookmarkStart w:id="8" w:name="_Toc36584435"/>
-      <w:r>
-        <w:lastRenderedPageBreak/>
-        <w:t>Caden Maxwell</w:t>
+      <w:bookmarkStart w:id="8" w:name="_Toc36584436"/>
+      <w:r>
+        <w:t>Jake Waterson</w:t>
       </w:r>
       <w:bookmarkEnd w:id="8"/>
     </w:p>
-    <w:p/>
     <w:p>
-      <w:pPr>
-        <w:pStyle w:val="Heading3"/>
-      </w:pPr>
-      <w:bookmarkStart w:id="9" w:name="_Toc36584436"/>
-      <w:r>
-        <w:t>Jake Waterson</w:t>
-      </w:r>
+      <w:r>
+        <w:t>1234567889kepbx</w:t>
+      </w:r>
+      <w:bookmarkStart w:id="9" w:name="_GoBack"/>
       <w:bookmarkEnd w:id="9"/>
     </w:p>
-    <w:p/>
     <w:p>
       <w:pPr>
         <w:pStyle w:val="Heading2"/>
@@ -3769,7 +3747,7 @@
 </file>
 
 <file path=customXml/itemProps1.xml><?xml version="1.0" encoding="utf-8"?>
-<ds:datastoreItem xmlns:ds="http://schemas.openxmlformats.org/officeDocument/2006/customXml" ds:itemID="{BA18874C-B346-463D-BD22-83FA8CB8E77F}">
+<ds:datastoreItem xmlns:ds="http://schemas.openxmlformats.org/officeDocument/2006/customXml" ds:itemID="{E7E0AA6A-EF7D-4A4B-82FC-5BEAB8C56217}">
   <ds:schemaRefs>
     <ds:schemaRef ds:uri="http://schemas.openxmlformats.org/officeDocument/2006/bibliography"/>
   </ds:schemaRefs>

</xml_diff>

<commit_message>
Revert "testing commit with gitdesktop"
This reverts commit c286e2f6fd6b2a34efe32ecc5dad275fd7b8fe45.
</commit_message>
<xml_diff>
--- a/Team25_report_DRAFT.docx
+++ b/Team25_report_DRAFT.docx
@@ -1930,13 +1930,27 @@
         <w:t>s</w:t>
       </w:r>
       <w:r>
-        <w:t xml:space="preserve"> worked almost exclusively with enterprise and government contracts specializing in cisco managed networks and WiFi. Outside of work </w:t>
+        <w:t xml:space="preserve"> worked almost exclusively with enterprise and government contracts specializing in cisco managed networks and </w:t>
+      </w:r>
+      <w:proofErr w:type="spellStart"/>
+      <w:r>
+        <w:t>WiFi</w:t>
+      </w:r>
+      <w:proofErr w:type="spellEnd"/>
+      <w:r>
+        <w:t xml:space="preserve">. Outside of work </w:t>
       </w:r>
       <w:r>
         <w:t>she</w:t>
       </w:r>
       <w:r>
-        <w:t xml:space="preserve"> spends a great deal of time working on Rally Cars</w:t>
+        <w:t xml:space="preserve"> </w:t>
+      </w:r>
+      <w:r>
+        <w:t>spends</w:t>
+      </w:r>
+      <w:r>
+        <w:t xml:space="preserve"> a great deal of time working on Rally Cars</w:t>
       </w:r>
       <w:r>
         <w:t xml:space="preserve"> and</w:t>
@@ -1990,7 +2004,13 @@
         <w:t>,</w:t>
       </w:r>
       <w:r>
-        <w:t xml:space="preserve"> 3d modelling and making mods for games. </w:t>
+        <w:t xml:space="preserve"> 3d </w:t>
+      </w:r>
+      <w:r>
+        <w:t>modelling</w:t>
+      </w:r>
+      <w:r>
+        <w:t xml:space="preserve"> and making mods for games. </w:t>
       </w:r>
       <w:r>
         <w:t>Tamara</w:t>
@@ -2008,7 +2028,13 @@
         <w:t>her</w:t>
       </w:r>
       <w:r>
-        <w:t xml:space="preserve"> PC programming skills since school focusing entirely on networking equipment and miss</w:t>
+        <w:t xml:space="preserve"> PC </w:t>
+      </w:r>
+      <w:r>
+        <w:t>programming</w:t>
+      </w:r>
+      <w:r>
+        <w:t xml:space="preserve"> skills since school focusing entirely on networking equipment and miss</w:t>
       </w:r>
       <w:r>
         <w:t>es</w:t>
@@ -2016,17 +2042,19 @@
       <w:r>
         <w:t xml:space="preserve"> making small apps and programs.</w:t>
       </w:r>
+      <w:bookmarkStart w:id="5" w:name="_GoBack"/>
+      <w:bookmarkEnd w:id="5"/>
     </w:p>
     <w:p/>
     <w:p>
       <w:pPr>
         <w:pStyle w:val="Heading3"/>
       </w:pPr>
-      <w:bookmarkStart w:id="5" w:name="_Toc36584433"/>
+      <w:bookmarkStart w:id="6" w:name="_Toc36584433"/>
       <w:r>
         <w:t>Debborah Bryce</w:t>
       </w:r>
-      <w:bookmarkEnd w:id="5"/>
+      <w:bookmarkEnd w:id="6"/>
     </w:p>
     <w:p>
       <w:r>
@@ -2106,21 +2134,9 @@
       <w:pPr>
         <w:pStyle w:val="Heading3"/>
       </w:pPr>
-      <w:bookmarkStart w:id="6" w:name="_Toc36584434"/>
+      <w:bookmarkStart w:id="7" w:name="_Toc36584434"/>
       <w:r>
         <w:t>Samuel Claydon</w:t>
-      </w:r>
-      <w:bookmarkEnd w:id="6"/>
-    </w:p>
-    <w:p/>
-    <w:p>
-      <w:pPr>
-        <w:pStyle w:val="Heading3"/>
-      </w:pPr>
-      <w:bookmarkStart w:id="7" w:name="_Toc36584435"/>
-      <w:r>
-        <w:lastRenderedPageBreak/>
-        <w:t>Caden Maxwell</w:t>
       </w:r>
       <w:bookmarkEnd w:id="7"/>
     </w:p>
@@ -2129,19 +2145,25 @@
       <w:pPr>
         <w:pStyle w:val="Heading3"/>
       </w:pPr>
-      <w:bookmarkStart w:id="8" w:name="_Toc36584436"/>
-      <w:r>
-        <w:t>Jake Waterson</w:t>
+      <w:bookmarkStart w:id="8" w:name="_Toc36584435"/>
+      <w:r>
+        <w:lastRenderedPageBreak/>
+        <w:t>Caden Maxwell</w:t>
       </w:r>
       <w:bookmarkEnd w:id="8"/>
     </w:p>
+    <w:p/>
     <w:p>
-      <w:r>
-        <w:t>1234567889kepbx</w:t>
-      </w:r>
-      <w:bookmarkStart w:id="9" w:name="_GoBack"/>
+      <w:pPr>
+        <w:pStyle w:val="Heading3"/>
+      </w:pPr>
+      <w:bookmarkStart w:id="9" w:name="_Toc36584436"/>
+      <w:r>
+        <w:t>Jake Waterson</w:t>
+      </w:r>
       <w:bookmarkEnd w:id="9"/>
     </w:p>
+    <w:p/>
     <w:p>
       <w:pPr>
         <w:pStyle w:val="Heading2"/>
@@ -3747,7 +3769,7 @@
 </file>
 
 <file path=customXml/itemProps1.xml><?xml version="1.0" encoding="utf-8"?>
-<ds:datastoreItem xmlns:ds="http://schemas.openxmlformats.org/officeDocument/2006/customXml" ds:itemID="{E7E0AA6A-EF7D-4A4B-82FC-5BEAB8C56217}">
+<ds:datastoreItem xmlns:ds="http://schemas.openxmlformats.org/officeDocument/2006/customXml" ds:itemID="{BA18874C-B346-463D-BD22-83FA8CB8E77F}">
   <ds:schemaRefs>
     <ds:schemaRef ds:uri="http://schemas.openxmlformats.org/officeDocument/2006/bibliography"/>
   </ds:schemaRefs>

</xml_diff>

<commit_message>
Added my profile - Sam
Added my profile - Sam
</commit_message>
<xml_diff>
--- a/Team25_report_DRAFT.docx
+++ b/Team25_report_DRAFT.docx
@@ -1,6 +1,6 @@
 
 <file path=word/document.xml><?xml version="1.0" encoding="utf-8"?>
-<w:document xmlns:wpc="http://schemas.microsoft.com/office/word/2010/wordprocessingCanvas" xmlns:cx="http://schemas.microsoft.com/office/drawing/2014/chartex" xmlns:cx1="http://schemas.microsoft.com/office/drawing/2015/9/8/chartex" xmlns:cx2="http://schemas.microsoft.com/office/drawing/2015/10/21/chartex" xmlns:cx3="http://schemas.microsoft.com/office/drawing/2016/5/9/chartex" xmlns:cx4="http://schemas.microsoft.com/office/drawing/2016/5/10/chartex" xmlns:cx5="http://schemas.microsoft.com/office/drawing/2016/5/11/chartex" xmlns:cx6="http://schemas.microsoft.com/office/drawing/2016/5/12/chartex" xmlns:cx7="http://schemas.microsoft.com/office/drawing/2016/5/13/chartex" xmlns:cx8="http://schemas.microsoft.com/office/drawing/2016/5/14/chartex" xmlns:mc="http://schemas.openxmlformats.org/markup-compatibility/2006" xmlns:aink="http://schemas.microsoft.com/office/drawing/2016/ink" xmlns:am3d="http://schemas.microsoft.com/office/drawing/2017/model3d" xmlns:o="urn:schemas-microsoft-com:office:office" xmlns:r="http://schemas.openxmlformats.org/officeDocument/2006/relationships" xmlns:m="http://schemas.openxmlformats.org/officeDocument/2006/math" xmlns:v="urn:schemas-microsoft-com:vml" xmlns:wp14="http://schemas.microsoft.com/office/word/2010/wordprocessingDrawing" xmlns:wp="http://schemas.openxmlformats.org/drawingml/2006/wordprocessingDrawing" xmlns:w10="urn:schemas-microsoft-com:office:word" xmlns:w="http://schemas.openxmlformats.org/wordprocessingml/2006/main" xmlns:w14="http://schemas.microsoft.com/office/word/2010/wordml" xmlns:w15="http://schemas.microsoft.com/office/word/2012/wordml" xmlns:w16cex="http://schemas.microsoft.com/office/word/2018/wordml/cex" xmlns:w16cid="http://schemas.microsoft.com/office/word/2016/wordml/cid" xmlns:w16="http://schemas.microsoft.com/office/word/2018/wordml" xmlns:w16se="http://schemas.microsoft.com/office/word/2015/wordml/symex" xmlns:wpg="http://schemas.microsoft.com/office/word/2010/wordprocessingGroup" xmlns:wpi="http://schemas.microsoft.com/office/word/2010/wordprocessingInk" xmlns:wne="http://schemas.microsoft.com/office/word/2006/wordml" xmlns:wps="http://schemas.microsoft.com/office/word/2010/wordprocessingShape" mc:Ignorable="w14 w15 w16se w16cid w16 w16cex wp14">
+<w:document xmlns:wpc="http://schemas.microsoft.com/office/word/2010/wordprocessingCanvas" xmlns:cx="http://schemas.microsoft.com/office/drawing/2014/chartex" xmlns:cx1="http://schemas.microsoft.com/office/drawing/2015/9/8/chartex" xmlns:cx2="http://schemas.microsoft.com/office/drawing/2015/10/21/chartex" xmlns:cx3="http://schemas.microsoft.com/office/drawing/2016/5/9/chartex" xmlns:cx4="http://schemas.microsoft.com/office/drawing/2016/5/10/chartex" xmlns:cx5="http://schemas.microsoft.com/office/drawing/2016/5/11/chartex" xmlns:cx6="http://schemas.microsoft.com/office/drawing/2016/5/12/chartex" xmlns:cx7="http://schemas.microsoft.com/office/drawing/2016/5/13/chartex" xmlns:cx8="http://schemas.microsoft.com/office/drawing/2016/5/14/chartex" xmlns:mc="http://schemas.openxmlformats.org/markup-compatibility/2006" xmlns:aink="http://schemas.microsoft.com/office/drawing/2016/ink" xmlns:am3d="http://schemas.microsoft.com/office/drawing/2017/model3d" xmlns:o="urn:schemas-microsoft-com:office:office" xmlns:r="http://schemas.openxmlformats.org/officeDocument/2006/relationships" xmlns:m="http://schemas.openxmlformats.org/officeDocument/2006/math" xmlns:v="urn:schemas-microsoft-com:vml" xmlns:wp14="http://schemas.microsoft.com/office/word/2010/wordprocessingDrawing" xmlns:wp="http://schemas.openxmlformats.org/drawingml/2006/wordprocessingDrawing" xmlns:w10="urn:schemas-microsoft-com:office:word" xmlns:w="http://schemas.openxmlformats.org/wordprocessingml/2006/main" xmlns:w14="http://schemas.microsoft.com/office/word/2010/wordml" xmlns:w15="http://schemas.microsoft.com/office/word/2012/wordml" xmlns:w16cid="http://schemas.microsoft.com/office/word/2016/wordml/cid" xmlns:w16se="http://schemas.microsoft.com/office/word/2015/wordml/symex" xmlns:wpg="http://schemas.microsoft.com/office/word/2010/wordprocessingGroup" xmlns:wpi="http://schemas.microsoft.com/office/word/2010/wordprocessingInk" xmlns:wne="http://schemas.microsoft.com/office/word/2006/wordml" xmlns:wps="http://schemas.microsoft.com/office/word/2010/wordprocessingShape" mc:Ignorable="w14 w15 w16se w16cid wp14">
   <w:body>
     <w:sdt>
       <w:sdtPr>
@@ -740,7 +740,7 @@
               </mc:Choice>
               <mc:Fallback>
                 <w:pict>
-                  <v:group w14:anchorId="74047913" id="Group 48" o:spid="_x0000_s1026" style="position:absolute;margin-left:0;margin-top:0;width:540pt;height:10in;z-index:-251657216;mso-width-percent:882;mso-height-percent:909;mso-position-horizontal:center;mso-position-horizontal-relative:page;mso-position-vertical:center;mso-position-vertical-relative:page;mso-width-percent:882;mso-height-percent:909" coordsize="68580,91440" o:gfxdata="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">
+                  <v:group w14:anchorId="74047913" id="Group 48" o:spid="_x0000_s1026" style="position:absolute;margin-left:0;margin-top:0;width:540pt;height:10in;z-index:-251657216;mso-width-percent:882;mso-height-percent:909;mso-position-horizontal:center;mso-position-horizontal-relative:page;mso-position-vertical:center;mso-position-vertical-relative:page;mso-width-percent:882;mso-height-percent:909" coordsize="68580,91440" o:gfxdata="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">
                     <v:group id="Group 49" o:spid="_x0000_s1027" style="position:absolute;width:68580;height:91440" coordsize="68580,91440" o:gfxdata="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">
                       <v:rect id="Rectangle 54" o:spid="_x0000_s1028" style="position:absolute;width:68580;height:91440;visibility:visible;mso-wrap-style:square;v-text-anchor:top" o:gfxdata="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" fillcolor="#485870 [3122]" stroked="f" strokeweight="1pt">
                         <v:fill color2="#3d4b5f [2882]" angle="348" colors="0 #88acbb;6554f #88acbb" focus="100%" type="gradient"/>
@@ -1649,9 +1649,14 @@
       </w:pPr>
       <w:bookmarkStart w:id="3" w:name="_Toc36584431"/>
       <w:r>
-        <w:t>Niki Arrogante</w:t>
+        <w:t xml:space="preserve">Niki </w:t>
+      </w:r>
+      <w:proofErr w:type="spellStart"/>
+      <w:r>
+        <w:t>Arrogante</w:t>
       </w:r>
       <w:bookmarkEnd w:id="3"/>
+      <w:proofErr w:type="spellEnd"/>
     </w:p>
     <w:p>
       <w:r>
@@ -1930,7 +1935,15 @@
         <w:t>s</w:t>
       </w:r>
       <w:r>
-        <w:t xml:space="preserve"> worked almost exclusively with enterprise and government contracts specializing in cisco managed networks and WiFi. Outside of work </w:t>
+        <w:t xml:space="preserve"> worked almost exclusively with enterprise and government contracts specializing in cisco managed networks and </w:t>
+      </w:r>
+      <w:proofErr w:type="spellStart"/>
+      <w:r>
+        <w:t>WiFi</w:t>
+      </w:r>
+      <w:proofErr w:type="spellEnd"/>
+      <w:r>
+        <w:t xml:space="preserve">. Outside of work </w:t>
       </w:r>
       <w:r>
         <w:t>she</w:t>
@@ -2023,8 +2036,13 @@
         <w:pStyle w:val="Heading3"/>
       </w:pPr>
       <w:bookmarkStart w:id="5" w:name="_Toc36584433"/>
-      <w:r>
-        <w:t>Debborah Bryce</w:t>
+      <w:proofErr w:type="spellStart"/>
+      <w:r>
+        <w:t>Debborah</w:t>
+      </w:r>
+      <w:proofErr w:type="spellEnd"/>
+      <w:r>
+        <w:t xml:space="preserve"> Bryce</w:t>
       </w:r>
       <w:bookmarkEnd w:id="5"/>
     </w:p>
@@ -2054,13 +2072,26 @@
         <w:t xml:space="preserve"> dogs</w:t>
       </w:r>
       <w:r>
-        <w:t>, Debborah was b</w:t>
+        <w:t xml:space="preserve">, </w:t>
+      </w:r>
+      <w:proofErr w:type="spellStart"/>
+      <w:r>
+        <w:t>Debborah</w:t>
+      </w:r>
+      <w:proofErr w:type="spellEnd"/>
+      <w:r>
+        <w:t xml:space="preserve"> was b</w:t>
       </w:r>
       <w:r>
         <w:t xml:space="preserve">orn and raised in Australia with English Scottish heritage. </w:t>
       </w:r>
-      <w:r>
-        <w:t>Debborah plays</w:t>
+      <w:proofErr w:type="spellStart"/>
+      <w:r>
+        <w:t>Debborah</w:t>
+      </w:r>
+      <w:proofErr w:type="spellEnd"/>
+      <w:r>
+        <w:t xml:space="preserve"> plays</w:t>
       </w:r>
       <w:r>
         <w:t xml:space="preserve"> netball on the weekend</w:t>
@@ -2112,17 +2143,149 @@
       </w:r>
       <w:bookmarkEnd w:id="6"/>
     </w:p>
+    <w:p>
+      <w:pPr>
+        <w:rPr>
+          <w:lang w:eastAsia="en-AU"/>
+        </w:rPr>
+      </w:pPr>
+      <w:r>
+        <w:rPr>
+          <w:lang w:eastAsia="en-AU"/>
+        </w:rPr>
+        <w:t>Sam</w:t>
+      </w:r>
+      <w:r>
+        <w:rPr>
+          <w:lang w:eastAsia="en-AU"/>
+        </w:rPr>
+        <w:t xml:space="preserve"> live</w:t>
+      </w:r>
+      <w:r>
+        <w:rPr>
+          <w:lang w:eastAsia="en-AU"/>
+        </w:rPr>
+        <w:t>s</w:t>
+      </w:r>
+      <w:r>
+        <w:rPr>
+          <w:lang w:eastAsia="en-AU"/>
+        </w:rPr>
+        <w:t xml:space="preserve"> in Tasmania in a rural town called Kempton with a population of around 400 people, </w:t>
+      </w:r>
+      <w:r>
+        <w:rPr>
+          <w:lang w:eastAsia="en-AU"/>
+        </w:rPr>
+        <w:t>he</w:t>
+      </w:r>
+      <w:r>
+        <w:rPr>
+          <w:lang w:eastAsia="en-AU"/>
+        </w:rPr>
+        <w:t xml:space="preserve"> was born in Tasmania love</w:t>
+      </w:r>
+      <w:r>
+        <w:rPr>
+          <w:lang w:eastAsia="en-AU"/>
+        </w:rPr>
+        <w:t>s</w:t>
+      </w:r>
+      <w:r>
+        <w:rPr>
+          <w:lang w:eastAsia="en-AU"/>
+        </w:rPr>
+        <w:t xml:space="preserve"> living </w:t>
+      </w:r>
+      <w:r>
+        <w:rPr>
+          <w:lang w:eastAsia="en-AU"/>
+        </w:rPr>
+        <w:t>t</w:t>
+      </w:r>
+      <w:r>
+        <w:rPr>
+          <w:lang w:eastAsia="en-AU"/>
+        </w:rPr>
+        <w:t xml:space="preserve">here. </w:t>
+      </w:r>
+      <w:r>
+        <w:rPr>
+          <w:lang w:eastAsia="en-AU"/>
+        </w:rPr>
+        <w:t>He’s</w:t>
+      </w:r>
+      <w:r>
+        <w:rPr>
+          <w:lang w:eastAsia="en-AU"/>
+        </w:rPr>
+        <w:t xml:space="preserve"> 23 years old and currently taking 2 courses online, this </w:t>
+      </w:r>
+      <w:r>
+        <w:rPr>
+          <w:lang w:eastAsia="en-AU"/>
+        </w:rPr>
+        <w:lastRenderedPageBreak/>
+        <w:t xml:space="preserve">introduction to IT course and an academic and professional communications course. </w:t>
+      </w:r>
+      <w:r>
+        <w:rPr>
+          <w:lang w:eastAsia="en-AU"/>
+        </w:rPr>
+        <w:t>He</w:t>
+      </w:r>
+      <w:r>
+        <w:rPr>
+          <w:lang w:eastAsia="en-AU"/>
+        </w:rPr>
+        <w:t xml:space="preserve"> love</w:t>
+      </w:r>
+      <w:r>
+        <w:rPr>
+          <w:lang w:eastAsia="en-AU"/>
+        </w:rPr>
+        <w:t>s</w:t>
+      </w:r>
+      <w:r>
+        <w:rPr>
+          <w:lang w:eastAsia="en-AU"/>
+        </w:rPr>
+        <w:t xml:space="preserve"> playing games with friends</w:t>
+      </w:r>
+      <w:r>
+        <w:rPr>
+          <w:lang w:eastAsia="en-AU"/>
+        </w:rPr>
+        <w:t xml:space="preserve"> and likes to read. Ever since a family friend gave him their old computer, he’s loved playing video games and his love of games combined with knowing someone who is great at repairing computers is what made him want to pursue a career in IT. He doesn’t have any professional experience in IT but is very excited to learn.</w:t>
+      </w:r>
+    </w:p>
+    <w:p>
+      <w:pPr>
+        <w:shd w:val="clear" w:color="auto" w:fill="FFFFFF"/>
+        <w:spacing w:after="240" w:line="240" w:lineRule="auto"/>
+        <w:rPr>
+          <w:lang w:eastAsia="en-AU"/>
+        </w:rPr>
+      </w:pPr>
+      <w:r>
+        <w:rPr>
+          <w:lang w:eastAsia="en-AU"/>
+        </w:rPr>
+        <w:t xml:space="preserve">Ideal Job: Computer repair technician. </w:t>
+      </w:r>
+      <w:bookmarkStart w:id="7" w:name="_GoBack"/>
+      <w:bookmarkEnd w:id="7"/>
+    </w:p>
     <w:p/>
     <w:p>
       <w:pPr>
         <w:pStyle w:val="Heading3"/>
       </w:pPr>
-      <w:bookmarkStart w:id="7" w:name="_Toc36584435"/>
-      <w:r>
-        <w:lastRenderedPageBreak/>
+      <w:bookmarkStart w:id="8" w:name="_Toc36584435"/>
+      <w:r>
         <w:t>Caden Maxwell</w:t>
       </w:r>
-      <w:bookmarkEnd w:id="7"/>
+      <w:bookmarkEnd w:id="8"/>
     </w:p>
     <w:p>
       <w:pPr>
@@ -2185,8 +2348,6 @@
       <w:r>
         <w:t>Ideal Job: Software developer (gaming and/or general applications)</w:t>
       </w:r>
-      <w:bookmarkStart w:id="8" w:name="_GoBack"/>
-      <w:bookmarkEnd w:id="8"/>
     </w:p>
     <w:p>
       <w:pPr>
@@ -2416,7 +2577,7 @@
 </file>
 
 <file path=word/styles.xml><?xml version="1.0" encoding="utf-8"?>
-<w:styles xmlns:mc="http://schemas.openxmlformats.org/markup-compatibility/2006" xmlns:r="http://schemas.openxmlformats.org/officeDocument/2006/relationships" xmlns:w="http://schemas.openxmlformats.org/wordprocessingml/2006/main" xmlns:w14="http://schemas.microsoft.com/office/word/2010/wordml" xmlns:w15="http://schemas.microsoft.com/office/word/2012/wordml" xmlns:w16cex="http://schemas.microsoft.com/office/word/2018/wordml/cex" xmlns:w16cid="http://schemas.microsoft.com/office/word/2016/wordml/cid" xmlns:w16="http://schemas.microsoft.com/office/word/2018/wordml" xmlns:w16se="http://schemas.microsoft.com/office/word/2015/wordml/symex" mc:Ignorable="w14 w15 w16se w16cid w16 w16cex">
+<w:styles xmlns:mc="http://schemas.openxmlformats.org/markup-compatibility/2006" xmlns:r="http://schemas.openxmlformats.org/officeDocument/2006/relationships" xmlns:w="http://schemas.openxmlformats.org/wordprocessingml/2006/main" xmlns:w14="http://schemas.microsoft.com/office/word/2010/wordml" xmlns:w15="http://schemas.microsoft.com/office/word/2012/wordml" xmlns:w16cid="http://schemas.microsoft.com/office/word/2016/wordml/cid" xmlns:w16se="http://schemas.microsoft.com/office/word/2015/wordml/symex" mc:Ignorable="w14 w15 w16se w16cid">
   <w:docDefaults>
     <w:rPrDefault>
       <w:rPr>
@@ -2432,7 +2593,7 @@
       </w:pPr>
     </w:pPrDefault>
   </w:docDefaults>
-  <w:latentStyles w:defLockedState="0" w:defUIPriority="99" w:defSemiHidden="0" w:defUnhideWhenUsed="0" w:defQFormat="0" w:count="376">
+  <w:latentStyles w:defLockedState="0" w:defUIPriority="99" w:defSemiHidden="0" w:defUnhideWhenUsed="0" w:defQFormat="0" w:count="377">
     <w:lsdException w:name="Normal" w:uiPriority="0" w:qFormat="1"/>
     <w:lsdException w:name="heading 1" w:uiPriority="9" w:qFormat="1"/>
     <w:lsdException w:name="heading 2" w:semiHidden="1" w:uiPriority="9" w:unhideWhenUsed="1" w:qFormat="1"/>
@@ -2538,7 +2699,6 @@
     <w:lsdException w:name="HTML Sample" w:semiHidden="1" w:unhideWhenUsed="1"/>
     <w:lsdException w:name="HTML Typewriter" w:semiHidden="1" w:unhideWhenUsed="1"/>
     <w:lsdException w:name="HTML Variable" w:semiHidden="1" w:unhideWhenUsed="1"/>
-    <w:lsdException w:name="Normal Table" w:semiHidden="1" w:unhideWhenUsed="1"/>
     <w:lsdException w:name="annotation subject" w:semiHidden="1" w:unhideWhenUsed="1"/>
     <w:lsdException w:name="No List" w:semiHidden="1" w:unhideWhenUsed="1"/>
     <w:lsdException w:name="Outline List 1" w:semiHidden="1" w:unhideWhenUsed="1"/>
@@ -2585,10 +2745,8 @@
     <w:lsdException w:name="Table Subtle 2" w:semiHidden="1" w:unhideWhenUsed="1"/>
     <w:lsdException w:name="Table Web 1" w:semiHidden="1" w:unhideWhenUsed="1"/>
     <w:lsdException w:name="Table Web 2" w:semiHidden="1" w:unhideWhenUsed="1"/>
-    <w:lsdException w:name="Table Web 3" w:semiHidden="1" w:unhideWhenUsed="1"/>
     <w:lsdException w:name="Balloon Text" w:semiHidden="1" w:unhideWhenUsed="1"/>
     <w:lsdException w:name="Table Grid" w:uiPriority="39"/>
-    <w:lsdException w:name="Table Theme" w:semiHidden="1" w:unhideWhenUsed="1"/>
     <w:lsdException w:name="Placeholder Text" w:semiHidden="1"/>
     <w:lsdException w:name="No Spacing" w:uiPriority="1" w:qFormat="1"/>
     <w:lsdException w:name="Light Shading" w:uiPriority="60"/>
@@ -2809,6 +2967,7 @@
     <w:lsdException w:name="Hashtag" w:semiHidden="1" w:unhideWhenUsed="1"/>
     <w:lsdException w:name="Unresolved Mention" w:semiHidden="1" w:unhideWhenUsed="1"/>
     <w:lsdException w:name="Smart Link" w:semiHidden="1" w:unhideWhenUsed="1"/>
+    <w:lsdException w:name="Smart Link Error" w:semiHidden="1" w:unhideWhenUsed="1"/>
   </w:latentStyles>
   <w:style w:type="paragraph" w:default="1" w:styleId="Normal">
     <w:name w:val="Normal"/>
@@ -3022,6 +3181,7 @@
   <w:style w:type="character" w:default="1" w:styleId="DefaultParagraphFont">
     <w:name w:val="Default Paragraph Font"/>
     <w:uiPriority w:val="1"/>
+    <w:semiHidden/>
     <w:unhideWhenUsed/>
   </w:style>
   <w:style w:type="table" w:default="1" w:styleId="TableNormal">
@@ -3803,7 +3963,7 @@
 </file>
 
 <file path=customXml/itemProps1.xml><?xml version="1.0" encoding="utf-8"?>
-<ds:datastoreItem xmlns:ds="http://schemas.openxmlformats.org/officeDocument/2006/customXml" ds:itemID="{DF45D219-3FC5-47E6-8ADC-87F11C6C160D}">
+<ds:datastoreItem xmlns:ds="http://schemas.openxmlformats.org/officeDocument/2006/customXml" ds:itemID="{28D73480-6CD2-4AF4-A07B-35BFC19E8ECC}">
   <ds:schemaRefs>
     <ds:schemaRef ds:uri="http://schemas.openxmlformats.org/officeDocument/2006/bibliography"/>
   </ds:schemaRefs>

</xml_diff>

<commit_message>
Editing, Jake's profile, test/job comparisons
- edited Caden and Sam's profiles
- created Jake's profile
- added all test pics, website links, and editing
- completed test comparisons
- completed job comparisons
</commit_message>
<xml_diff>
--- a/Team25_report_DRAFT.docx
+++ b/Team25_report_DRAFT.docx
@@ -2,6 +2,10 @@
 <file path=word/document.xml><?xml version="1.0" encoding="utf-8"?>
 <w:document xmlns:wpc="http://schemas.microsoft.com/office/word/2010/wordprocessingCanvas" xmlns:cx="http://schemas.microsoft.com/office/drawing/2014/chartex" xmlns:cx1="http://schemas.microsoft.com/office/drawing/2015/9/8/chartex" xmlns:cx2="http://schemas.microsoft.com/office/drawing/2015/10/21/chartex" xmlns:cx3="http://schemas.microsoft.com/office/drawing/2016/5/9/chartex" xmlns:cx4="http://schemas.microsoft.com/office/drawing/2016/5/10/chartex" xmlns:cx5="http://schemas.microsoft.com/office/drawing/2016/5/11/chartex" xmlns:cx6="http://schemas.microsoft.com/office/drawing/2016/5/12/chartex" xmlns:cx7="http://schemas.microsoft.com/office/drawing/2016/5/13/chartex" xmlns:cx8="http://schemas.microsoft.com/office/drawing/2016/5/14/chartex" xmlns:mc="http://schemas.openxmlformats.org/markup-compatibility/2006" xmlns:aink="http://schemas.microsoft.com/office/drawing/2016/ink" xmlns:am3d="http://schemas.microsoft.com/office/drawing/2017/model3d" xmlns:o="urn:schemas-microsoft-com:office:office" xmlns:r="http://schemas.openxmlformats.org/officeDocument/2006/relationships" xmlns:m="http://schemas.openxmlformats.org/officeDocument/2006/math" xmlns:v="urn:schemas-microsoft-com:vml" xmlns:wp14="http://schemas.microsoft.com/office/word/2010/wordprocessingDrawing" xmlns:wp="http://schemas.openxmlformats.org/drawingml/2006/wordprocessingDrawing" xmlns:w10="urn:schemas-microsoft-com:office:word" xmlns:w="http://schemas.openxmlformats.org/wordprocessingml/2006/main" xmlns:w14="http://schemas.microsoft.com/office/word/2010/wordml" xmlns:w15="http://schemas.microsoft.com/office/word/2012/wordml" xmlns:w16cid="http://schemas.microsoft.com/office/word/2016/wordml/cid" xmlns:w16se="http://schemas.microsoft.com/office/word/2015/wordml/symex" xmlns:wpg="http://schemas.microsoft.com/office/word/2010/wordprocessingGroup" xmlns:wpi="http://schemas.microsoft.com/office/word/2010/wordprocessingInk" xmlns:wne="http://schemas.microsoft.com/office/word/2006/wordml" xmlns:wps="http://schemas.microsoft.com/office/word/2010/wordprocessingShape" mc:Ignorable="w14 w15 w16se w16cid wp14">
   <w:body>
+    <w:p>
+      <w:bookmarkStart w:id="0" w:name="_GoBack"/>
+      <w:bookmarkEnd w:id="0"/>
+    </w:p>
     <w:sdt>
       <w:sdtPr>
         <w:id w:val="-1711956154"/>
@@ -20,7 +24,7 @@
             <mc:AlternateContent>
               <mc:Choice Requires="wpg">
                 <w:drawing>
-                  <wp:anchor distT="0" distB="0" distL="114300" distR="114300" simplePos="0" relativeHeight="251659264" behindDoc="1" locked="0" layoutInCell="1" allowOverlap="1" wp14:anchorId="74047913" wp14:editId="6AA5CF00">
+                  <wp:anchor distT="0" distB="0" distL="114300" distR="114300" simplePos="0" relativeHeight="251658240" behindDoc="1" locked="0" layoutInCell="1" allowOverlap="1" wp14:anchorId="74047913" wp14:editId="6AA5CF00">
                     <wp:simplePos x="0" y="0"/>
                     <wp:positionH relativeFrom="page">
                       <wp:align>center</wp:align>
@@ -740,7 +744,7 @@
               </mc:Choice>
               <mc:Fallback>
                 <w:pict>
-                  <v:group w14:anchorId="74047913" id="Group 48" o:spid="_x0000_s1026" style="position:absolute;margin-left:0;margin-top:0;width:540pt;height:10in;z-index:-251657216;mso-width-percent:882;mso-height-percent:909;mso-position-horizontal:center;mso-position-horizontal-relative:page;mso-position-vertical:center;mso-position-vertical-relative:page;mso-width-percent:882;mso-height-percent:909" coordsize="68580,91440" o:gfxdata="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">
+                  <v:group w14:anchorId="74047913" id="Group 48" o:spid="_x0000_s1026" style="position:absolute;margin-left:0;margin-top:0;width:540pt;height:10in;z-index:-251658240;mso-width-percent:882;mso-height-percent:909;mso-position-horizontal:center;mso-position-horizontal-relative:page;mso-position-vertical:center;mso-position-vertical-relative:page;mso-width-percent:882;mso-height-percent:909" coordsize="68580,91440" o:gfxdata="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">
                     <v:group id="Group 49" o:spid="_x0000_s1027" style="position:absolute;width:68580;height:91440" coordsize="68580,91440" o:gfxdata="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">
                       <v:rect id="Rectangle 54" o:spid="_x0000_s1028" style="position:absolute;width:68580;height:91440;visibility:visible;mso-wrap-style:square;v-text-anchor:top" o:gfxdata="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" fillcolor="#485870 [3122]" stroked="f" strokeweight="1pt">
                         <v:fill color2="#3d4b5f [2882]" angle="348" colors="0 #88acbb;6554f #88acbb" focus="100%" type="gradient"/>
@@ -1578,22 +1582,38 @@
       <w:pPr>
         <w:pStyle w:val="Heading1"/>
       </w:pPr>
-      <w:bookmarkStart w:id="0" w:name="_Toc36584428"/>
+      <w:bookmarkStart w:id="1" w:name="_Toc36584428"/>
       <w:r>
         <w:lastRenderedPageBreak/>
         <w:t>Team Profile</w:t>
       </w:r>
-      <w:bookmarkEnd w:id="0"/>
+      <w:bookmarkEnd w:id="1"/>
+      <w:r>
+        <w:t xml:space="preserve"> – Team25</w:t>
+      </w:r>
+    </w:p>
+    <w:p>
+      <w:pPr>
+        <w:jc w:val="both"/>
+      </w:pPr>
+      <w:hyperlink r:id="rId6" w:history="1">
+        <w:r>
+          <w:rPr>
+            <w:rStyle w:val="Hyperlink"/>
+          </w:rPr>
+          <w:t>Team Website</w:t>
+        </w:r>
+      </w:hyperlink>
     </w:p>
     <w:p>
       <w:pPr>
         <w:pStyle w:val="Heading2"/>
       </w:pPr>
-      <w:bookmarkStart w:id="1" w:name="_Toc36584429"/>
+      <w:bookmarkStart w:id="2" w:name="_Toc36584429"/>
       <w:r>
         <w:t>Team Name</w:t>
       </w:r>
-      <w:bookmarkEnd w:id="1"/>
+      <w:bookmarkEnd w:id="2"/>
     </w:p>
     <w:p>
       <w:r>
@@ -1626,7 +1646,7 @@
       <w:pPr>
         <w:pStyle w:val="Heading2"/>
       </w:pPr>
-      <w:bookmarkStart w:id="2" w:name="_Toc36584430"/>
+      <w:bookmarkStart w:id="3" w:name="_Toc36584430"/>
       <w:r>
         <w:t>Team</w:t>
       </w:r>
@@ -1636,7 +1656,7 @@
       <w:r>
         <w:t xml:space="preserve"> Members</w:t>
       </w:r>
-      <w:bookmarkEnd w:id="2"/>
+      <w:bookmarkEnd w:id="3"/>
     </w:p>
     <w:p>
       <w:r>
@@ -1647,16 +1667,11 @@
       <w:pPr>
         <w:pStyle w:val="Heading3"/>
       </w:pPr>
-      <w:bookmarkStart w:id="3" w:name="_Toc36584431"/>
-      <w:r>
-        <w:t xml:space="preserve">Niki </w:t>
-      </w:r>
-      <w:proofErr w:type="spellStart"/>
-      <w:r>
-        <w:t>Arrogante</w:t>
-      </w:r>
-      <w:bookmarkEnd w:id="3"/>
-      <w:proofErr w:type="spellEnd"/>
+      <w:bookmarkStart w:id="4" w:name="_Toc36584431"/>
+      <w:r>
+        <w:t>Niki Arrogante</w:t>
+      </w:r>
+      <w:bookmarkEnd w:id="4"/>
     </w:p>
     <w:p>
       <w:r>
@@ -1713,6 +1728,22 @@
       <w:r>
         <w:t xml:space="preserve"> and partner.</w:t>
       </w:r>
+    </w:p>
+    <w:p>
+      <w:hyperlink r:id="rId7" w:history="1">
+        <w:r>
+          <w:rPr>
+            <w:rStyle w:val="Hyperlink"/>
+          </w:rPr>
+          <w:t xml:space="preserve">Niki’s </w:t>
+        </w:r>
+        <w:r>
+          <w:rPr>
+            <w:rStyle w:val="Hyperlink"/>
+          </w:rPr>
+          <w:t>Website</w:t>
+        </w:r>
+      </w:hyperlink>
     </w:p>
     <w:p>
       <w:r>
@@ -1742,7 +1773,7 @@
                     </pic:cNvPicPr>
                   </pic:nvPicPr>
                   <pic:blipFill>
-                    <a:blip r:embed="rId5">
+                    <a:blip r:embed="rId8">
                       <a:extLst>
                         <a:ext uri="{28A0092B-C50C-407E-A947-70E740481C1C}">
                           <a14:useLocalDpi xmlns:a14="http://schemas.microsoft.com/office/drawing/2010/main" val="0"/>
@@ -1778,15 +1809,18 @@
       </w:r>
     </w:p>
     <w:p>
+      <w:pPr>
+        <w:jc w:val="center"/>
+      </w:pPr>
       <w:r>
         <w:rPr>
           <w:noProof/>
         </w:rPr>
         <w:lastRenderedPageBreak/>
         <w:drawing>
-          <wp:inline distT="0" distB="0" distL="0" distR="0" wp14:anchorId="7405068D" wp14:editId="567C4B4D">
-            <wp:extent cx="5844540" cy="8229600"/>
-            <wp:effectExtent l="19050" t="19050" r="22860" b="19050"/>
+          <wp:inline distT="0" distB="0" distL="0" distR="0" wp14:anchorId="7405068D" wp14:editId="5690BB68">
+            <wp:extent cx="2827567" cy="3981450"/>
+            <wp:effectExtent l="19050" t="19050" r="11430" b="19050"/>
             <wp:docPr id="3" name="Picture 3"/>
             <wp:cNvGraphicFramePr>
               <a:graphicFrameLocks xmlns:a="http://schemas.openxmlformats.org/drawingml/2006/main" noChangeAspect="1"/>
@@ -1801,7 +1835,7 @@
                     </pic:cNvPicPr>
                   </pic:nvPicPr>
                   <pic:blipFill>
-                    <a:blip r:embed="rId6">
+                    <a:blip r:embed="rId9" cstate="print">
                       <a:extLst>
                         <a:ext uri="{28A0092B-C50C-407E-A947-70E740481C1C}">
                           <a14:useLocalDpi xmlns:a14="http://schemas.microsoft.com/office/drawing/2010/main" val="0"/>
@@ -1816,7 +1850,7 @@
                   <pic:spPr bwMode="auto">
                     <a:xfrm>
                       <a:off x="0" y="0"/>
-                      <a:ext cx="5844540" cy="8229600"/>
+                      <a:ext cx="2837538" cy="3995490"/>
                     </a:xfrm>
                     <a:prstGeom prst="rect">
                       <a:avLst/>
@@ -1836,15 +1870,17 @@
       </w:r>
     </w:p>
     <w:p>
+      <w:pPr>
+        <w:jc w:val="center"/>
+      </w:pPr>
       <w:r>
         <w:rPr>
           <w:noProof/>
         </w:rPr>
-        <w:lastRenderedPageBreak/>
         <w:drawing>
-          <wp:inline distT="0" distB="0" distL="0" distR="0" wp14:anchorId="632940FC" wp14:editId="6E255289">
-            <wp:extent cx="5939790" cy="3994150"/>
-            <wp:effectExtent l="19050" t="19050" r="22860" b="25400"/>
+          <wp:inline distT="0" distB="0" distL="0" distR="0" wp14:anchorId="632940FC" wp14:editId="6DEA936D">
+            <wp:extent cx="5981700" cy="4022332"/>
+            <wp:effectExtent l="19050" t="19050" r="19050" b="16510"/>
             <wp:docPr id="4" name="Picture 4"/>
             <wp:cNvGraphicFramePr>
               <a:graphicFrameLocks xmlns:a="http://schemas.openxmlformats.org/drawingml/2006/main" noChangeAspect="1"/>
@@ -1859,7 +1895,7 @@
                     </pic:cNvPicPr>
                   </pic:nvPicPr>
                   <pic:blipFill>
-                    <a:blip r:embed="rId7" cstate="print">
+                    <a:blip r:embed="rId10" cstate="print">
                       <a:extLst>
                         <a:ext uri="{28A0092B-C50C-407E-A947-70E740481C1C}">
                           <a14:useLocalDpi xmlns:a14="http://schemas.microsoft.com/office/drawing/2010/main" val="0"/>
@@ -1874,7 +1910,7 @@
                   <pic:spPr bwMode="auto">
                     <a:xfrm>
                       <a:off x="0" y="0"/>
-                      <a:ext cx="5939790" cy="3994150"/>
+                      <a:ext cx="5982978" cy="4023191"/>
                     </a:xfrm>
                     <a:prstGeom prst="rect">
                       <a:avLst/>
@@ -1897,11 +1933,12 @@
       <w:pPr>
         <w:pStyle w:val="Heading3"/>
       </w:pPr>
-      <w:bookmarkStart w:id="4" w:name="_Toc36584432"/>
-      <w:r>
+      <w:bookmarkStart w:id="5" w:name="_Toc36584432"/>
+      <w:r>
+        <w:lastRenderedPageBreak/>
         <w:t>Tamara Brice</w:t>
       </w:r>
-      <w:bookmarkEnd w:id="4"/>
+      <w:bookmarkEnd w:id="5"/>
     </w:p>
     <w:p>
       <w:pPr>
@@ -1917,7 +1954,13 @@
         <w:t>s</w:t>
       </w:r>
       <w:r>
-        <w:t xml:space="preserve"> been working in the field of Telecommunications for 12 years. Throughout </w:t>
+        <w:t xml:space="preserve"> been working in the field of Telecommunications for </w:t>
+      </w:r>
+      <w:r>
+        <w:t>twelve</w:t>
+      </w:r>
+      <w:r>
+        <w:t xml:space="preserve"> years. Throughout </w:t>
       </w:r>
       <w:r>
         <w:t>her</w:t>
@@ -1926,6 +1969,9 @@
         <w:t xml:space="preserve"> role</w:t>
       </w:r>
       <w:r>
+        <w:t>,</w:t>
+      </w:r>
+      <w:r>
         <w:t xml:space="preserve"> she</w:t>
       </w:r>
       <w:r>
@@ -1935,13 +1981,23 @@
         <w:t>s</w:t>
       </w:r>
       <w:r>
-        <w:t xml:space="preserve"> worked almost exclusively with enterprise and government contracts specializing in cisco managed networks and </w:t>
-      </w:r>
-      <w:proofErr w:type="spellStart"/>
-      <w:r>
-        <w:t>WiFi</w:t>
-      </w:r>
-      <w:proofErr w:type="spellEnd"/>
+        <w:t xml:space="preserve"> worked almost exclusively with enterprise and government contracts specializing in </w:t>
+      </w:r>
+      <w:r>
+        <w:t>C</w:t>
+      </w:r>
+      <w:r>
+        <w:t>isco</w:t>
+      </w:r>
+      <w:r>
+        <w:t>-</w:t>
+      </w:r>
+      <w:r>
+        <w:t xml:space="preserve">managed networks and </w:t>
+      </w:r>
+      <w:r>
+        <w:t>Wi-Fi</w:t>
+      </w:r>
       <w:r>
         <w:t xml:space="preserve">. Outside of work </w:t>
       </w:r>
@@ -1949,7 +2005,13 @@
         <w:t>she</w:t>
       </w:r>
       <w:r>
-        <w:t xml:space="preserve"> spends a great deal of time working on Rally Cars</w:t>
+        <w:t xml:space="preserve"> spends a </w:t>
+      </w:r>
+      <w:r>
+        <w:t>lot</w:t>
+      </w:r>
+      <w:r>
+        <w:t xml:space="preserve"> of time working on Rally Cars</w:t>
       </w:r>
       <w:r>
         <w:t xml:space="preserve"> and</w:t>
@@ -1961,7 +2023,13 @@
         <w:t>ing</w:t>
       </w:r>
       <w:r>
-        <w:t xml:space="preserve"> with the Australian Communications Radio Monitors (ACRM for Short), The Adelaide Brown Coats and Shine SA where </w:t>
+        <w:t xml:space="preserve"> with the Australian Communications Radio Monitors (ACRM), The Adelaide Brown Coats and Shine SA</w:t>
+      </w:r>
+      <w:r>
+        <w:t>,</w:t>
+      </w:r>
+      <w:r>
+        <w:t xml:space="preserve"> where </w:t>
       </w:r>
       <w:r>
         <w:t>they</w:t>
@@ -1970,10 +2038,22 @@
         <w:t xml:space="preserve"> run events to raise money for charities. </w:t>
       </w:r>
       <w:r>
-        <w:t>She</w:t>
-      </w:r>
-      <w:r>
-        <w:t xml:space="preserve"> first got interested in IT during high school when </w:t>
+        <w:t>Tamara</w:t>
+      </w:r>
+      <w:r>
+        <w:t xml:space="preserve"> first </w:t>
+      </w:r>
+      <w:r>
+        <w:t>became</w:t>
+      </w:r>
+      <w:r>
+        <w:t xml:space="preserve"> interested in IT during high school</w:t>
+      </w:r>
+      <w:r>
+        <w:t>,</w:t>
+      </w:r>
+      <w:r>
+        <w:t xml:space="preserve"> when </w:t>
       </w:r>
       <w:r>
         <w:t>she</w:t>
@@ -1997,54 +2077,311 @@
         <w:t xml:space="preserve">She </w:t>
       </w:r>
       <w:r>
-        <w:t>got heavily into gaming</w:t>
+        <w:t xml:space="preserve">became heavily invested in </w:t>
+      </w:r>
+      <w:r>
+        <w:t>gaming</w:t>
       </w:r>
       <w:r>
         <w:t>,</w:t>
       </w:r>
       <w:r>
-        <w:t xml:space="preserve"> 3d modelling and making mods for games. </w:t>
-      </w:r>
-      <w:r>
-        <w:t>Tamara</w:t>
+        <w:t xml:space="preserve"> 3</w:t>
+      </w:r>
+      <w:r>
+        <w:t>D</w:t>
+      </w:r>
+      <w:r>
+        <w:t xml:space="preserve"> modelling</w:t>
+      </w:r>
+      <w:r>
+        <w:t>,</w:t>
+      </w:r>
+      <w:r>
+        <w:t xml:space="preserve"> and making mod</w:t>
+      </w:r>
+      <w:r>
+        <w:t>ification</w:t>
+      </w:r>
+      <w:r>
+        <w:t xml:space="preserve">s for games. </w:t>
+      </w:r>
+      <w:r>
+        <w:t xml:space="preserve">While she </w:t>
+      </w:r>
+      <w:r>
+        <w:t>hasn’t</w:t>
+      </w:r>
+      <w:r>
+        <w:t xml:space="preserve"> had a great opportunity to further </w:t>
+      </w:r>
+      <w:r>
+        <w:t>her</w:t>
+      </w:r>
+      <w:r>
+        <w:t xml:space="preserve"> PC programming skills since school</w:t>
+      </w:r>
+      <w:r>
+        <w:t>,</w:t>
+      </w:r>
+      <w:r>
+        <w:t xml:space="preserve"> focusing entirely on networking equipment</w:t>
+      </w:r>
+      <w:r>
+        <w:t>,</w:t>
       </w:r>
       <w:r>
         <w:t xml:space="preserve"> </w:t>
       </w:r>
       <w:r>
-        <w:t>hasn’t</w:t>
-      </w:r>
-      <w:r>
-        <w:t xml:space="preserve"> had a great opportunity to further </w:t>
-      </w:r>
-      <w:r>
-        <w:t>her</w:t>
-      </w:r>
-      <w:r>
-        <w:t xml:space="preserve"> PC programming skills since school focusing entirely on networking equipment and miss</w:t>
+        <w:t xml:space="preserve">Tamara </w:t>
+      </w:r>
+      <w:r>
+        <w:t>miss</w:t>
       </w:r>
       <w:r>
         <w:t>es</w:t>
       </w:r>
       <w:r>
-        <w:t xml:space="preserve"> making small apps and programs.</w:t>
+        <w:t xml:space="preserve"> making small apps and programs</w:t>
+      </w:r>
+      <w:r>
+        <w:t>, and is excited to find new opportunities.</w:t>
+      </w:r>
+    </w:p>
+    <w:p>
+      <w:pPr>
+        <w:pStyle w:val="NoSpacing"/>
+      </w:pPr>
+    </w:p>
+    <w:p>
+      <w:pPr>
+        <w:pStyle w:val="NoSpacing"/>
+      </w:pPr>
+      <w:hyperlink r:id="rId11" w:history="1">
+        <w:r>
+          <w:rPr>
+            <w:rStyle w:val="Hyperlink"/>
+          </w:rPr>
+          <w:t>Tamara’s Website</w:t>
+        </w:r>
+      </w:hyperlink>
+    </w:p>
+    <w:p>
+      <w:pPr>
+        <w:pStyle w:val="NoSpacing"/>
+      </w:pPr>
+    </w:p>
+    <w:p>
+      <w:pPr>
+        <w:pStyle w:val="NoSpacing"/>
+      </w:pPr>
+      <w:r>
+        <w:t>Ideal Job: Infrastructure Automation Consultant – Defence</w:t>
+      </w:r>
+    </w:p>
+    <w:p>
+      <w:pPr>
+        <w:pStyle w:val="NoSpacing"/>
+      </w:pPr>
+    </w:p>
+    <w:p>
+      <w:pPr>
+        <w:pStyle w:val="NoSpacing"/>
+        <w:jc w:val="center"/>
+      </w:pPr>
+      <w:r>
+        <w:rPr>
+          <w:noProof/>
+        </w:rPr>
+        <w:drawing>
+          <wp:inline distT="0" distB="0" distL="0" distR="0" wp14:anchorId="1CC4E246" wp14:editId="65D070C9">
+            <wp:extent cx="3314700" cy="3943350"/>
+            <wp:effectExtent l="19050" t="19050" r="19050" b="19050"/>
+            <wp:docPr id="9" name="Picture 9" descr="Mara&#10;           16 Personality Test"/>
+            <wp:cNvGraphicFramePr>
+              <a:graphicFrameLocks xmlns:a="http://schemas.openxmlformats.org/drawingml/2006/main" noChangeAspect="1"/>
+            </wp:cNvGraphicFramePr>
+            <a:graphic xmlns:a="http://schemas.openxmlformats.org/drawingml/2006/main">
+              <a:graphicData uri="http://schemas.openxmlformats.org/drawingml/2006/picture">
+                <pic:pic xmlns:pic="http://schemas.openxmlformats.org/drawingml/2006/picture">
+                  <pic:nvPicPr>
+                    <pic:cNvPr id="0" name="Picture 12" descr="Mara&#10;           16 Personality Test"/>
+                    <pic:cNvPicPr>
+                      <a:picLocks noChangeAspect="1" noChangeArrowheads="1"/>
+                    </pic:cNvPicPr>
+                  </pic:nvPicPr>
+                  <pic:blipFill>
+                    <a:blip r:embed="rId12">
+                      <a:extLst>
+                        <a:ext uri="{28A0092B-C50C-407E-A947-70E740481C1C}">
+                          <a14:useLocalDpi xmlns:a14="http://schemas.microsoft.com/office/drawing/2010/main" val="0"/>
+                        </a:ext>
+                      </a:extLst>
+                    </a:blip>
+                    <a:srcRect/>
+                    <a:stretch>
+                      <a:fillRect/>
+                    </a:stretch>
+                  </pic:blipFill>
+                  <pic:spPr bwMode="auto">
+                    <a:xfrm>
+                      <a:off x="0" y="0"/>
+                      <a:ext cx="3314700" cy="3943350"/>
+                    </a:xfrm>
+                    <a:prstGeom prst="rect">
+                      <a:avLst/>
+                    </a:prstGeom>
+                    <a:noFill/>
+                    <a:ln>
+                      <a:solidFill>
+                        <a:schemeClr val="tx1"/>
+                      </a:solidFill>
+                    </a:ln>
+                  </pic:spPr>
+                </pic:pic>
+              </a:graphicData>
+            </a:graphic>
+          </wp:inline>
+        </w:drawing>
+      </w:r>
+    </w:p>
+    <w:p>
+      <w:pPr>
+        <w:pStyle w:val="NoSpacing"/>
+        <w:jc w:val="center"/>
+      </w:pPr>
+      <w:r>
+        <w:rPr>
+          <w:noProof/>
+        </w:rPr>
+        <w:lastRenderedPageBreak/>
+        <w:drawing>
+          <wp:inline distT="0" distB="0" distL="0" distR="0" wp14:anchorId="06CDAD67" wp14:editId="0883C962">
+            <wp:extent cx="3162741" cy="1695687"/>
+            <wp:effectExtent l="19050" t="19050" r="19050" b="19050"/>
+            <wp:docPr id="10" name="Picture 10"/>
+            <wp:cNvGraphicFramePr>
+              <a:graphicFrameLocks xmlns:a="http://schemas.openxmlformats.org/drawingml/2006/main" noChangeAspect="1"/>
+            </wp:cNvGraphicFramePr>
+            <a:graphic xmlns:a="http://schemas.openxmlformats.org/drawingml/2006/main">
+              <a:graphicData uri="http://schemas.openxmlformats.org/drawingml/2006/picture">
+                <pic:pic xmlns:pic="http://schemas.openxmlformats.org/drawingml/2006/picture">
+                  <pic:nvPicPr>
+                    <pic:cNvPr id="1" name=""/>
+                    <pic:cNvPicPr/>
+                  </pic:nvPicPr>
+                  <pic:blipFill>
+                    <a:blip r:embed="rId13"/>
+                    <a:stretch>
+                      <a:fillRect/>
+                    </a:stretch>
+                  </pic:blipFill>
+                  <pic:spPr>
+                    <a:xfrm>
+                      <a:off x="0" y="0"/>
+                      <a:ext cx="3162741" cy="1695687"/>
+                    </a:xfrm>
+                    <a:prstGeom prst="rect">
+                      <a:avLst/>
+                    </a:prstGeom>
+                    <a:ln>
+                      <a:solidFill>
+                        <a:schemeClr val="tx1"/>
+                      </a:solidFill>
+                    </a:ln>
+                  </pic:spPr>
+                </pic:pic>
+              </a:graphicData>
+            </a:graphic>
+          </wp:inline>
+        </w:drawing>
+      </w:r>
+    </w:p>
+    <w:p>
+      <w:pPr>
+        <w:pStyle w:val="NoSpacing"/>
+      </w:pPr>
+      <w:r>
+        <w:rPr>
+          <w:noProof/>
+        </w:rPr>
+        <w:drawing>
+          <wp:inline distT="0" distB="0" distL="0" distR="0" wp14:anchorId="41644D92" wp14:editId="74621227">
+            <wp:extent cx="5943600" cy="2250440"/>
+            <wp:effectExtent l="19050" t="19050" r="19050" b="16510"/>
+            <wp:docPr id="11" name="Picture 11" descr="Mara Psychomtric Test"/>
+            <wp:cNvGraphicFramePr>
+              <a:graphicFrameLocks xmlns:a="http://schemas.openxmlformats.org/drawingml/2006/main" noChangeAspect="1"/>
+            </wp:cNvGraphicFramePr>
+            <a:graphic xmlns:a="http://schemas.openxmlformats.org/drawingml/2006/main">
+              <a:graphicData uri="http://schemas.openxmlformats.org/drawingml/2006/picture">
+                <pic:pic xmlns:pic="http://schemas.openxmlformats.org/drawingml/2006/picture">
+                  <pic:nvPicPr>
+                    <pic:cNvPr id="0" name="Picture 14" descr="Mara Psychomtric Test"/>
+                    <pic:cNvPicPr>
+                      <a:picLocks noChangeAspect="1" noChangeArrowheads="1"/>
+                    </pic:cNvPicPr>
+                  </pic:nvPicPr>
+                  <pic:blipFill>
+                    <a:blip r:embed="rId14">
+                      <a:extLst>
+                        <a:ext uri="{28A0092B-C50C-407E-A947-70E740481C1C}">
+                          <a14:useLocalDpi xmlns:a14="http://schemas.microsoft.com/office/drawing/2010/main" val="0"/>
+                        </a:ext>
+                      </a:extLst>
+                    </a:blip>
+                    <a:srcRect/>
+                    <a:stretch>
+                      <a:fillRect/>
+                    </a:stretch>
+                  </pic:blipFill>
+                  <pic:spPr bwMode="auto">
+                    <a:xfrm>
+                      <a:off x="0" y="0"/>
+                      <a:ext cx="5943600" cy="2250440"/>
+                    </a:xfrm>
+                    <a:prstGeom prst="rect">
+                      <a:avLst/>
+                    </a:prstGeom>
+                    <a:noFill/>
+                    <a:ln>
+                      <a:solidFill>
+                        <a:schemeClr val="tx1"/>
+                      </a:solidFill>
+                    </a:ln>
+                  </pic:spPr>
+                </pic:pic>
+              </a:graphicData>
+            </a:graphic>
+          </wp:inline>
+        </w:drawing>
       </w:r>
     </w:p>
     <w:p/>
+    <w:p>
+      <w:pPr>
+        <w:rPr>
+          <w:rFonts w:asciiTheme="majorHAnsi" w:eastAsiaTheme="majorEastAsia" w:hAnsiTheme="majorHAnsi" w:cstheme="majorBidi"/>
+          <w:color w:val="2F5496" w:themeColor="accent1" w:themeShade="BF"/>
+          <w:sz w:val="28"/>
+          <w:szCs w:val="28"/>
+        </w:rPr>
+      </w:pPr>
+      <w:bookmarkStart w:id="6" w:name="_Toc36584433"/>
+      <w:r>
+        <w:br w:type="page"/>
+      </w:r>
+    </w:p>
     <w:p>
       <w:pPr>
         <w:pStyle w:val="Heading3"/>
       </w:pPr>
-      <w:bookmarkStart w:id="5" w:name="_Toc36584433"/>
-      <w:proofErr w:type="spellStart"/>
-      <w:r>
-        <w:t>Debborah</w:t>
-      </w:r>
-      <w:proofErr w:type="spellEnd"/>
-      <w:r>
-        <w:t xml:space="preserve"> Bryce</w:t>
-      </w:r>
-      <w:bookmarkEnd w:id="5"/>
+      <w:r>
+        <w:lastRenderedPageBreak/>
+        <w:t>Debborah Bryce</w:t>
+      </w:r>
+      <w:bookmarkEnd w:id="6"/>
     </w:p>
     <w:p>
       <w:r>
@@ -2072,26 +2409,13 @@
         <w:t xml:space="preserve"> dogs</w:t>
       </w:r>
       <w:r>
-        <w:t xml:space="preserve">, </w:t>
-      </w:r>
-      <w:proofErr w:type="spellStart"/>
-      <w:r>
-        <w:t>Debborah</w:t>
-      </w:r>
-      <w:proofErr w:type="spellEnd"/>
-      <w:r>
-        <w:t xml:space="preserve"> was b</w:t>
+        <w:t>, Debborah was b</w:t>
       </w:r>
       <w:r>
         <w:t xml:space="preserve">orn and raised in Australia with English Scottish heritage. </w:t>
       </w:r>
-      <w:proofErr w:type="spellStart"/>
-      <w:r>
-        <w:t>Debborah</w:t>
-      </w:r>
-      <w:proofErr w:type="spellEnd"/>
-      <w:r>
-        <w:t xml:space="preserve"> plays</w:t>
+      <w:r>
+        <w:t>Debborah plays</w:t>
       </w:r>
       <w:r>
         <w:t xml:space="preserve"> netball on the weekend</w:t>
@@ -2128,20 +2452,222 @@
       </w:r>
     </w:p>
     <w:p>
+      <w:hyperlink r:id="rId15" w:history="1">
+        <w:r>
+          <w:rPr>
+            <w:rStyle w:val="Hyperlink"/>
+          </w:rPr>
+          <w:t>Debborah’s Website</w:t>
+        </w:r>
+      </w:hyperlink>
+    </w:p>
+    <w:p>
       <w:r>
         <w:t>Ideal Job: Data Analyst</w:t>
       </w:r>
     </w:p>
+    <w:p>
+      <w:r>
+        <w:rPr>
+          <w:noProof/>
+        </w:rPr>
+        <w:drawing>
+          <wp:inline distT="0" distB="0" distL="0" distR="0" wp14:anchorId="35AC6BA1" wp14:editId="2C046686">
+            <wp:extent cx="5734050" cy="3657600"/>
+            <wp:effectExtent l="19050" t="19050" r="19050" b="19050"/>
+            <wp:docPr id="13" name="Picture 13"/>
+            <wp:cNvGraphicFramePr>
+              <a:graphicFrameLocks xmlns:a="http://schemas.openxmlformats.org/drawingml/2006/main" noChangeAspect="1"/>
+            </wp:cNvGraphicFramePr>
+            <a:graphic xmlns:a="http://schemas.openxmlformats.org/drawingml/2006/main">
+              <a:graphicData uri="http://schemas.openxmlformats.org/drawingml/2006/picture">
+                <pic:pic xmlns:pic="http://schemas.openxmlformats.org/drawingml/2006/picture">
+                  <pic:nvPicPr>
+                    <pic:cNvPr id="0" name="Picture 21"/>
+                    <pic:cNvPicPr>
+                      <a:picLocks noChangeAspect="1" noChangeArrowheads="1"/>
+                    </pic:cNvPicPr>
+                  </pic:nvPicPr>
+                  <pic:blipFill>
+                    <a:blip r:embed="rId16">
+                      <a:extLst>
+                        <a:ext uri="{28A0092B-C50C-407E-A947-70E740481C1C}">
+                          <a14:useLocalDpi xmlns:a14="http://schemas.microsoft.com/office/drawing/2010/main" val="0"/>
+                        </a:ext>
+                      </a:extLst>
+                    </a:blip>
+                    <a:srcRect/>
+                    <a:stretch>
+                      <a:fillRect/>
+                    </a:stretch>
+                  </pic:blipFill>
+                  <pic:spPr bwMode="auto">
+                    <a:xfrm>
+                      <a:off x="0" y="0"/>
+                      <a:ext cx="5734050" cy="3657600"/>
+                    </a:xfrm>
+                    <a:prstGeom prst="rect">
+                      <a:avLst/>
+                    </a:prstGeom>
+                    <a:noFill/>
+                    <a:ln>
+                      <a:solidFill>
+                        <a:schemeClr val="tx1"/>
+                      </a:solidFill>
+                    </a:ln>
+                  </pic:spPr>
+                </pic:pic>
+              </a:graphicData>
+            </a:graphic>
+          </wp:inline>
+        </w:drawing>
+      </w:r>
+    </w:p>
+    <w:p>
+      <w:pPr>
+        <w:jc w:val="center"/>
+      </w:pPr>
+      <w:r>
+        <w:rPr>
+          <w:noProof/>
+        </w:rPr>
+        <w:lastRenderedPageBreak/>
+        <w:drawing>
+          <wp:inline distT="0" distB="0" distL="0" distR="0" wp14:anchorId="06EE8C9C" wp14:editId="652FF835">
+            <wp:extent cx="5724525" cy="3248025"/>
+            <wp:effectExtent l="19050" t="19050" r="28575" b="28575"/>
+            <wp:docPr id="14" name="Picture 14"/>
+            <wp:cNvGraphicFramePr>
+              <a:graphicFrameLocks xmlns:a="http://schemas.openxmlformats.org/drawingml/2006/main" noChangeAspect="1"/>
+            </wp:cNvGraphicFramePr>
+            <a:graphic xmlns:a="http://schemas.openxmlformats.org/drawingml/2006/main">
+              <a:graphicData uri="http://schemas.openxmlformats.org/drawingml/2006/picture">
+                <pic:pic xmlns:pic="http://schemas.openxmlformats.org/drawingml/2006/picture">
+                  <pic:nvPicPr>
+                    <pic:cNvPr id="0" name="Picture 23"/>
+                    <pic:cNvPicPr>
+                      <a:picLocks noChangeAspect="1" noChangeArrowheads="1"/>
+                    </pic:cNvPicPr>
+                  </pic:nvPicPr>
+                  <pic:blipFill>
+                    <a:blip r:embed="rId17">
+                      <a:extLst>
+                        <a:ext uri="{28A0092B-C50C-407E-A947-70E740481C1C}">
+                          <a14:useLocalDpi xmlns:a14="http://schemas.microsoft.com/office/drawing/2010/main" val="0"/>
+                        </a:ext>
+                      </a:extLst>
+                    </a:blip>
+                    <a:srcRect/>
+                    <a:stretch>
+                      <a:fillRect/>
+                    </a:stretch>
+                  </pic:blipFill>
+                  <pic:spPr bwMode="auto">
+                    <a:xfrm>
+                      <a:off x="0" y="0"/>
+                      <a:ext cx="5724525" cy="3248025"/>
+                    </a:xfrm>
+                    <a:prstGeom prst="rect">
+                      <a:avLst/>
+                    </a:prstGeom>
+                    <a:noFill/>
+                    <a:ln>
+                      <a:solidFill>
+                        <a:schemeClr val="tx1"/>
+                      </a:solidFill>
+                    </a:ln>
+                  </pic:spPr>
+                </pic:pic>
+              </a:graphicData>
+            </a:graphic>
+          </wp:inline>
+        </w:drawing>
+      </w:r>
+    </w:p>
+    <w:p>
+      <w:pPr>
+        <w:jc w:val="center"/>
+      </w:pPr>
+      <w:r>
+        <w:rPr>
+          <w:noProof/>
+        </w:rPr>
+        <w:drawing>
+          <wp:inline distT="0" distB="0" distL="0" distR="0" wp14:anchorId="1D7ED21B" wp14:editId="70AC5168">
+            <wp:extent cx="5724525" cy="3609975"/>
+            <wp:effectExtent l="19050" t="19050" r="28575" b="28575"/>
+            <wp:docPr id="15" name="Picture 15"/>
+            <wp:cNvGraphicFramePr>
+              <a:graphicFrameLocks xmlns:a="http://schemas.openxmlformats.org/drawingml/2006/main" noChangeAspect="1"/>
+            </wp:cNvGraphicFramePr>
+            <a:graphic xmlns:a="http://schemas.openxmlformats.org/drawingml/2006/main">
+              <a:graphicData uri="http://schemas.openxmlformats.org/drawingml/2006/picture">
+                <pic:pic xmlns:pic="http://schemas.openxmlformats.org/drawingml/2006/picture">
+                  <pic:nvPicPr>
+                    <pic:cNvPr id="0" name="Picture 25"/>
+                    <pic:cNvPicPr>
+                      <a:picLocks noChangeAspect="1" noChangeArrowheads="1"/>
+                    </pic:cNvPicPr>
+                  </pic:nvPicPr>
+                  <pic:blipFill>
+                    <a:blip r:embed="rId18">
+                      <a:extLst>
+                        <a:ext uri="{28A0092B-C50C-407E-A947-70E740481C1C}">
+                          <a14:useLocalDpi xmlns:a14="http://schemas.microsoft.com/office/drawing/2010/main" val="0"/>
+                        </a:ext>
+                      </a:extLst>
+                    </a:blip>
+                    <a:srcRect/>
+                    <a:stretch>
+                      <a:fillRect/>
+                    </a:stretch>
+                  </pic:blipFill>
+                  <pic:spPr bwMode="auto">
+                    <a:xfrm>
+                      <a:off x="0" y="0"/>
+                      <a:ext cx="5724525" cy="3609975"/>
+                    </a:xfrm>
+                    <a:prstGeom prst="rect">
+                      <a:avLst/>
+                    </a:prstGeom>
+                    <a:noFill/>
+                    <a:ln>
+                      <a:solidFill>
+                        <a:schemeClr val="tx1"/>
+                      </a:solidFill>
+                    </a:ln>
+                  </pic:spPr>
+                </pic:pic>
+              </a:graphicData>
+            </a:graphic>
+          </wp:inline>
+        </w:drawing>
+      </w:r>
+    </w:p>
     <w:p/>
+    <w:p>
+      <w:pPr>
+        <w:rPr>
+          <w:rFonts w:asciiTheme="majorHAnsi" w:eastAsiaTheme="majorEastAsia" w:hAnsiTheme="majorHAnsi" w:cstheme="majorBidi"/>
+          <w:color w:val="2F5496" w:themeColor="accent1" w:themeShade="BF"/>
+          <w:sz w:val="28"/>
+          <w:szCs w:val="28"/>
+        </w:rPr>
+      </w:pPr>
+      <w:bookmarkStart w:id="7" w:name="_Toc36584434"/>
+      <w:r>
+        <w:br w:type="page"/>
+      </w:r>
+    </w:p>
     <w:p>
       <w:pPr>
         <w:pStyle w:val="Heading3"/>
       </w:pPr>
-      <w:bookmarkStart w:id="6" w:name="_Toc36584434"/>
-      <w:r>
+      <w:r>
+        <w:lastRenderedPageBreak/>
         <w:t>Samuel Claydon</w:t>
       </w:r>
-      <w:bookmarkEnd w:id="6"/>
+      <w:bookmarkEnd w:id="7"/>
     </w:p>
     <w:p>
       <w:pPr>
@@ -2153,111 +2679,30 @@
         <w:rPr>
           <w:lang w:eastAsia="en-AU"/>
         </w:rPr>
-        <w:t>Sam</w:t>
+        <w:t xml:space="preserve">Sam is a proudly born and raised Tasmanian, living in a rural town named Kempton, which has a population of roughly four hundred. At the age of twenty-three, he is currently undertaking two online courses, our current “Introduction to IT” course, as well as an “Academic and Professional Communications” course. Sam’s passion for video games was discovered </w:t>
       </w:r>
       <w:r>
         <w:rPr>
           <w:lang w:eastAsia="en-AU"/>
         </w:rPr>
-        <w:t xml:space="preserve"> live</w:t>
-      </w:r>
-      <w:r>
+        <w:t xml:space="preserve">thanks to an old computer given to him by a family friend, and he has loved them ever since. After spending a lot of time with a professional computer repairer, he was inspired to pursue a career in the IT industry. When he isn’t exploring the ins and outs of computers, Sam likes to spend quiet moments with a good book. </w:t>
+      </w:r>
+    </w:p>
+    <w:p>
+      <w:pPr>
         <w:rPr>
           <w:lang w:eastAsia="en-AU"/>
         </w:rPr>
-        <w:t>s</w:t>
-      </w:r>
-      <w:r>
-        <w:rPr>
-          <w:lang w:eastAsia="en-AU"/>
-        </w:rPr>
-        <w:t xml:space="preserve"> in Tasmania in a rural town called Kempton with a population of around 400 people, </w:t>
-      </w:r>
-      <w:r>
-        <w:rPr>
-          <w:lang w:eastAsia="en-AU"/>
-        </w:rPr>
-        <w:t>he</w:t>
-      </w:r>
-      <w:r>
-        <w:rPr>
-          <w:lang w:eastAsia="en-AU"/>
-        </w:rPr>
-        <w:t xml:space="preserve"> was born in Tasmania love</w:t>
-      </w:r>
-      <w:r>
-        <w:rPr>
-          <w:lang w:eastAsia="en-AU"/>
-        </w:rPr>
-        <w:t>s</w:t>
-      </w:r>
-      <w:r>
-        <w:rPr>
-          <w:lang w:eastAsia="en-AU"/>
-        </w:rPr>
-        <w:t xml:space="preserve"> living </w:t>
-      </w:r>
-      <w:r>
-        <w:rPr>
-          <w:lang w:eastAsia="en-AU"/>
-        </w:rPr>
-        <w:t>t</w:t>
-      </w:r>
-      <w:r>
-        <w:rPr>
-          <w:lang w:eastAsia="en-AU"/>
-        </w:rPr>
-        <w:t xml:space="preserve">here. </w:t>
-      </w:r>
-      <w:r>
-        <w:rPr>
-          <w:lang w:eastAsia="en-AU"/>
-        </w:rPr>
-        <w:t>He’s</w:t>
-      </w:r>
-      <w:r>
-        <w:rPr>
-          <w:lang w:eastAsia="en-AU"/>
-        </w:rPr>
-        <w:t xml:space="preserve"> 23 years old and currently taking 2 courses online, this </w:t>
-      </w:r>
-      <w:r>
-        <w:rPr>
-          <w:lang w:eastAsia="en-AU"/>
-        </w:rPr>
-        <w:lastRenderedPageBreak/>
-        <w:t xml:space="preserve">introduction to IT course and an academic and professional communications course. </w:t>
-      </w:r>
-      <w:r>
-        <w:rPr>
-          <w:lang w:eastAsia="en-AU"/>
-        </w:rPr>
-        <w:t>He</w:t>
-      </w:r>
-      <w:r>
-        <w:rPr>
-          <w:lang w:eastAsia="en-AU"/>
-        </w:rPr>
-        <w:t xml:space="preserve"> love</w:t>
-      </w:r>
-      <w:r>
-        <w:rPr>
-          <w:lang w:eastAsia="en-AU"/>
-        </w:rPr>
-        <w:t>s</w:t>
-      </w:r>
-      <w:r>
-        <w:rPr>
-          <w:lang w:eastAsia="en-AU"/>
-        </w:rPr>
-        <w:t xml:space="preserve"> playing games with friends</w:t>
-      </w:r>
-      <w:r>
-        <w:rPr>
-          <w:lang w:eastAsia="en-AU"/>
-        </w:rPr>
-        <w:t xml:space="preserve"> and likes to read. Ever since a family friend gave him their old computer, he’s loved playing video games and his love of games combined with knowing someone who is great at repairing computers is what made him want to pursue a career in IT. He doesn’t have any professional experience in IT but is very excited to learn.</w:t>
-      </w:r>
+      </w:pPr>
+      <w:hyperlink r:id="rId19" w:history="1">
+        <w:r>
+          <w:rPr>
+            <w:rStyle w:val="Hyperlink"/>
+            <w:lang w:eastAsia="en-AU"/>
+          </w:rPr>
+          <w:t>Samuel’s Website</w:t>
+        </w:r>
+      </w:hyperlink>
     </w:p>
     <w:p>
       <w:pPr>
@@ -2271,28 +2716,189 @@
         <w:rPr>
           <w:lang w:eastAsia="en-AU"/>
         </w:rPr>
-        <w:t xml:space="preserve">Ideal Job: Computer repair technician. </w:t>
-      </w:r>
-      <w:bookmarkStart w:id="7" w:name="_GoBack"/>
-      <w:bookmarkEnd w:id="7"/>
-    </w:p>
-    <w:p/>
+        <w:t xml:space="preserve">Ideal Job: Computer </w:t>
+      </w:r>
+      <w:r>
+        <w:rPr>
+          <w:lang w:eastAsia="en-AU"/>
+        </w:rPr>
+        <w:t>R</w:t>
+      </w:r>
+      <w:r>
+        <w:rPr>
+          <w:lang w:eastAsia="en-AU"/>
+        </w:rPr>
+        <w:t xml:space="preserve">epair </w:t>
+      </w:r>
+      <w:r>
+        <w:rPr>
+          <w:lang w:eastAsia="en-AU"/>
+        </w:rPr>
+        <w:t>T</w:t>
+      </w:r>
+      <w:r>
+        <w:rPr>
+          <w:lang w:eastAsia="en-AU"/>
+        </w:rPr>
+        <w:t xml:space="preserve">echnician. </w:t>
+      </w:r>
+    </w:p>
     <w:p>
       <w:pPr>
-        <w:pStyle w:val="Heading3"/>
+        <w:jc w:val="center"/>
       </w:pPr>
-      <w:bookmarkStart w:id="8" w:name="_Toc36584435"/>
-      <w:r>
-        <w:t>Caden Maxwell</w:t>
-      </w:r>
-      <w:bookmarkEnd w:id="8"/>
+      <w:r>
+        <w:rPr>
+          <w:noProof/>
+        </w:rPr>
+        <w:drawing>
+          <wp:inline distT="0" distB="0" distL="0" distR="0" wp14:anchorId="2F448E54" wp14:editId="4B690052">
+            <wp:extent cx="5782013" cy="5953125"/>
+            <wp:effectExtent l="19050" t="19050" r="28575" b="9525"/>
+            <wp:docPr id="18" name="Picture 18"/>
+            <wp:cNvGraphicFramePr>
+              <a:graphicFrameLocks xmlns:a="http://schemas.openxmlformats.org/drawingml/2006/main" noChangeAspect="1"/>
+            </wp:cNvGraphicFramePr>
+            <a:graphic xmlns:a="http://schemas.openxmlformats.org/drawingml/2006/main">
+              <a:graphicData uri="http://schemas.openxmlformats.org/drawingml/2006/picture">
+                <pic:pic xmlns:pic="http://schemas.openxmlformats.org/drawingml/2006/picture">
+                  <pic:nvPicPr>
+                    <pic:cNvPr id="1" name=""/>
+                    <pic:cNvPicPr/>
+                  </pic:nvPicPr>
+                  <pic:blipFill>
+                    <a:blip r:embed="rId20"/>
+                    <a:stretch>
+                      <a:fillRect/>
+                    </a:stretch>
+                  </pic:blipFill>
+                  <pic:spPr>
+                    <a:xfrm>
+                      <a:off x="0" y="0"/>
+                      <a:ext cx="5812586" cy="5984603"/>
+                    </a:xfrm>
+                    <a:prstGeom prst="rect">
+                      <a:avLst/>
+                    </a:prstGeom>
+                    <a:ln>
+                      <a:solidFill>
+                        <a:schemeClr val="tx1"/>
+                      </a:solidFill>
+                    </a:ln>
+                  </pic:spPr>
+                </pic:pic>
+              </a:graphicData>
+            </a:graphic>
+          </wp:inline>
+        </w:drawing>
+      </w:r>
     </w:p>
     <w:p>
       <w:pPr>
-        <w:pStyle w:val="Heading4"/>
+        <w:jc w:val="center"/>
       </w:pPr>
       <w:r>
-        <w:t>Personal Information</w:t>
+        <w:rPr>
+          <w:noProof/>
+        </w:rPr>
+        <w:lastRenderedPageBreak/>
+        <w:drawing>
+          <wp:inline distT="0" distB="0" distL="0" distR="0" wp14:anchorId="27391EB6" wp14:editId="18F52578">
+            <wp:extent cx="4953691" cy="2057687"/>
+            <wp:effectExtent l="19050" t="19050" r="18415" b="19050"/>
+            <wp:docPr id="17" name="Picture 17"/>
+            <wp:cNvGraphicFramePr>
+              <a:graphicFrameLocks xmlns:a="http://schemas.openxmlformats.org/drawingml/2006/main" noChangeAspect="1"/>
+            </wp:cNvGraphicFramePr>
+            <a:graphic xmlns:a="http://schemas.openxmlformats.org/drawingml/2006/main">
+              <a:graphicData uri="http://schemas.openxmlformats.org/drawingml/2006/picture">
+                <pic:pic xmlns:pic="http://schemas.openxmlformats.org/drawingml/2006/picture">
+                  <pic:nvPicPr>
+                    <pic:cNvPr id="1" name=""/>
+                    <pic:cNvPicPr/>
+                  </pic:nvPicPr>
+                  <pic:blipFill>
+                    <a:blip r:embed="rId21"/>
+                    <a:stretch>
+                      <a:fillRect/>
+                    </a:stretch>
+                  </pic:blipFill>
+                  <pic:spPr>
+                    <a:xfrm>
+                      <a:off x="0" y="0"/>
+                      <a:ext cx="4953691" cy="2057687"/>
+                    </a:xfrm>
+                    <a:prstGeom prst="rect">
+                      <a:avLst/>
+                    </a:prstGeom>
+                    <a:ln>
+                      <a:solidFill>
+                        <a:schemeClr val="tx1"/>
+                      </a:solidFill>
+                    </a:ln>
+                  </pic:spPr>
+                </pic:pic>
+              </a:graphicData>
+            </a:graphic>
+          </wp:inline>
+        </w:drawing>
+      </w:r>
+    </w:p>
+    <w:p>
+      <w:r>
+        <w:rPr>
+          <w:noProof/>
+        </w:rPr>
+        <w:drawing>
+          <wp:inline distT="0" distB="0" distL="0" distR="0" wp14:anchorId="2C64A4FB" wp14:editId="31F1B01C">
+            <wp:extent cx="5943600" cy="1981200"/>
+            <wp:effectExtent l="19050" t="19050" r="19050" b="19050"/>
+            <wp:docPr id="19" name="Picture 19" descr="Results of Big 5 Test"/>
+            <wp:cNvGraphicFramePr>
+              <a:graphicFrameLocks xmlns:a="http://schemas.openxmlformats.org/drawingml/2006/main" noChangeAspect="1"/>
+            </wp:cNvGraphicFramePr>
+            <a:graphic xmlns:a="http://schemas.openxmlformats.org/drawingml/2006/main">
+              <a:graphicData uri="http://schemas.openxmlformats.org/drawingml/2006/picture">
+                <pic:pic xmlns:pic="http://schemas.openxmlformats.org/drawingml/2006/picture">
+                  <pic:nvPicPr>
+                    <pic:cNvPr id="0" name="Picture 27" descr="Results of Big 5 Test"/>
+                    <pic:cNvPicPr>
+                      <a:picLocks noChangeAspect="1" noChangeArrowheads="1"/>
+                    </pic:cNvPicPr>
+                  </pic:nvPicPr>
+                  <pic:blipFill>
+                    <a:blip r:embed="rId22">
+                      <a:extLst>
+                        <a:ext uri="{28A0092B-C50C-407E-A947-70E740481C1C}">
+                          <a14:useLocalDpi xmlns:a14="http://schemas.microsoft.com/office/drawing/2010/main" val="0"/>
+                        </a:ext>
+                      </a:extLst>
+                    </a:blip>
+                    <a:srcRect/>
+                    <a:stretch>
+                      <a:fillRect/>
+                    </a:stretch>
+                  </pic:blipFill>
+                  <pic:spPr bwMode="auto">
+                    <a:xfrm>
+                      <a:off x="0" y="0"/>
+                      <a:ext cx="5943600" cy="1981200"/>
+                    </a:xfrm>
+                    <a:prstGeom prst="rect">
+                      <a:avLst/>
+                    </a:prstGeom>
+                    <a:noFill/>
+                    <a:ln>
+                      <a:solidFill>
+                        <a:schemeClr val="tx1"/>
+                      </a:solidFill>
+                    </a:ln>
+                  </pic:spPr>
+                </pic:pic>
+              </a:graphicData>
+            </a:graphic>
+          </wp:inline>
+        </w:drawing>
       </w:r>
     </w:p>
     <w:p>
@@ -2300,53 +2906,217 @@
         <w:rPr>
           <w:rFonts w:asciiTheme="majorHAnsi" w:eastAsiaTheme="majorEastAsia" w:hAnsiTheme="majorHAnsi" w:cstheme="majorBidi"/>
           <w:color w:val="2F5496" w:themeColor="accent1" w:themeShade="BF"/>
-          <w:sz w:val="24"/>
-          <w:szCs w:val="24"/>
+          <w:sz w:val="28"/>
+          <w:szCs w:val="28"/>
         </w:rPr>
       </w:pPr>
-      <w:r>
-        <w:t>My name is Caden Maxwell my student number is s3853897</w:t>
-      </w:r>
-      <w:r>
-        <w:t xml:space="preserve"> and I am part of team 25</w:t>
-      </w:r>
-      <w:r>
-        <w:t xml:space="preserve">. </w:t>
-      </w:r>
-      <w:r>
-        <w:t>I live in</w:t>
-      </w:r>
-      <w:r>
-        <w:t xml:space="preserve"> </w:t>
-      </w:r>
-      <w:r>
-        <w:t xml:space="preserve">Wagga </w:t>
-      </w:r>
-      <w:r>
-        <w:t>Wagga</w:t>
-      </w:r>
-      <w:r>
-        <w:t xml:space="preserve"> NSW,</w:t>
-      </w:r>
-      <w:r>
-        <w:t xml:space="preserve"> </w:t>
-      </w:r>
-      <w:r>
-        <w:t>I was born in Australia however my father is from New Zealand</w:t>
-      </w:r>
-      <w:r>
-        <w:t>. I have just completed High School and my HSC, where the focus of my studies were IT-related subjects. This included; Information and Digital Technology, Software Design and Development and Information Processes and Technology, during these studies, I also worked towards achieving my Cert III for IT.</w:t>
-      </w:r>
+      <w:bookmarkStart w:id="8" w:name="_Toc36584435"/>
+      <w:r>
+        <w:br w:type="page"/>
+      </w:r>
+    </w:p>
+    <w:p>
+      <w:pPr>
+        <w:pStyle w:val="Heading3"/>
+      </w:pPr>
+      <w:r>
+        <w:lastRenderedPageBreak/>
+        <w:t>Caden Maxwell</w:t>
+      </w:r>
+      <w:bookmarkEnd w:id="8"/>
+    </w:p>
+    <w:p>
+      <w:r>
+        <w:t xml:space="preserve">Caden hails from Wagga Wagga in New South Wales and is of Australian-New Zealand descent. He recently completed his high school and HSC, during which he studied many IT-focused subjects including “Information and Digital Technology”, “Software Design and Development”, and “Information Processes and Technology. Caden is now working his way towards a Certificate III for IT. </w:t>
+      </w:r>
+    </w:p>
+    <w:p>
+      <w:r>
+        <w:t xml:space="preserve">Ideal Job: Software </w:t>
+      </w:r>
+      <w:r>
+        <w:t>D</w:t>
+      </w:r>
+      <w:r>
+        <w:t>eveloper (</w:t>
+      </w:r>
+      <w:r>
+        <w:t>Gaming/General Application</w:t>
+      </w:r>
+      <w:r>
+        <w:t>)</w:t>
+      </w:r>
+    </w:p>
+    <w:p>
       <w:r>
         <w:rPr>
-          <w:lang w:val="en-US"/>
+          <w:noProof/>
         </w:rPr>
-        <w:t xml:space="preserve"> </w:t>
-      </w:r>
-    </w:p>
-    <w:p>
-      <w:r>
-        <w:t>Ideal Job: Software developer (gaming and/or general applications)</w:t>
+        <w:drawing>
+          <wp:inline distT="0" distB="0" distL="0" distR="0" wp14:anchorId="1CE02E41" wp14:editId="260BF78B">
+            <wp:extent cx="5943600" cy="4772025"/>
+            <wp:effectExtent l="19050" t="19050" r="19050" b="28575"/>
+            <wp:docPr id="5" name="Picture 5"/>
+            <wp:cNvGraphicFramePr>
+              <a:graphicFrameLocks xmlns:a="http://schemas.openxmlformats.org/drawingml/2006/main" noChangeAspect="1"/>
+            </wp:cNvGraphicFramePr>
+            <a:graphic xmlns:a="http://schemas.openxmlformats.org/drawingml/2006/main">
+              <a:graphicData uri="http://schemas.openxmlformats.org/drawingml/2006/picture">
+                <pic:pic xmlns:pic="http://schemas.openxmlformats.org/drawingml/2006/picture">
+                  <pic:nvPicPr>
+                    <pic:cNvPr id="0" name="Picture 1"/>
+                    <pic:cNvPicPr>
+                      <a:picLocks noChangeAspect="1" noChangeArrowheads="1"/>
+                    </pic:cNvPicPr>
+                  </pic:nvPicPr>
+                  <pic:blipFill>
+                    <a:blip r:embed="rId23">
+                      <a:extLst>
+                        <a:ext uri="{28A0092B-C50C-407E-A947-70E740481C1C}">
+                          <a14:useLocalDpi xmlns:a14="http://schemas.microsoft.com/office/drawing/2010/main" val="0"/>
+                        </a:ext>
+                      </a:extLst>
+                    </a:blip>
+                    <a:srcRect/>
+                    <a:stretch>
+                      <a:fillRect/>
+                    </a:stretch>
+                  </pic:blipFill>
+                  <pic:spPr bwMode="auto">
+                    <a:xfrm>
+                      <a:off x="0" y="0"/>
+                      <a:ext cx="5943600" cy="4772025"/>
+                    </a:xfrm>
+                    <a:prstGeom prst="rect">
+                      <a:avLst/>
+                    </a:prstGeom>
+                    <a:noFill/>
+                    <a:ln>
+                      <a:solidFill>
+                        <a:schemeClr val="tx1"/>
+                      </a:solidFill>
+                    </a:ln>
+                  </pic:spPr>
+                </pic:pic>
+              </a:graphicData>
+            </a:graphic>
+          </wp:inline>
+        </w:drawing>
+      </w:r>
+    </w:p>
+    <w:p>
+      <w:r>
+        <w:rPr>
+          <w:noProof/>
+        </w:rPr>
+        <w:lastRenderedPageBreak/>
+        <w:drawing>
+          <wp:inline distT="0" distB="0" distL="0" distR="0" wp14:anchorId="0CE0FC18" wp14:editId="7165F6E1">
+            <wp:extent cx="5943600" cy="3583305"/>
+            <wp:effectExtent l="19050" t="19050" r="19050" b="17145"/>
+            <wp:docPr id="7" name="Picture 7"/>
+            <wp:cNvGraphicFramePr>
+              <a:graphicFrameLocks xmlns:a="http://schemas.openxmlformats.org/drawingml/2006/main" noChangeAspect="1"/>
+            </wp:cNvGraphicFramePr>
+            <a:graphic xmlns:a="http://schemas.openxmlformats.org/drawingml/2006/main">
+              <a:graphicData uri="http://schemas.openxmlformats.org/drawingml/2006/picture">
+                <pic:pic xmlns:pic="http://schemas.openxmlformats.org/drawingml/2006/picture">
+                  <pic:nvPicPr>
+                    <pic:cNvPr id="0" name="Picture 8"/>
+                    <pic:cNvPicPr>
+                      <a:picLocks noChangeAspect="1" noChangeArrowheads="1"/>
+                    </pic:cNvPicPr>
+                  </pic:nvPicPr>
+                  <pic:blipFill>
+                    <a:blip r:embed="rId24" cstate="print">
+                      <a:extLst>
+                        <a:ext uri="{28A0092B-C50C-407E-A947-70E740481C1C}">
+                          <a14:useLocalDpi xmlns:a14="http://schemas.microsoft.com/office/drawing/2010/main" val="0"/>
+                        </a:ext>
+                      </a:extLst>
+                    </a:blip>
+                    <a:srcRect/>
+                    <a:stretch>
+                      <a:fillRect/>
+                    </a:stretch>
+                  </pic:blipFill>
+                  <pic:spPr bwMode="auto">
+                    <a:xfrm>
+                      <a:off x="0" y="0"/>
+                      <a:ext cx="5943600" cy="3583305"/>
+                    </a:xfrm>
+                    <a:prstGeom prst="rect">
+                      <a:avLst/>
+                    </a:prstGeom>
+                    <a:noFill/>
+                    <a:ln>
+                      <a:solidFill>
+                        <a:schemeClr val="tx1"/>
+                      </a:solidFill>
+                    </a:ln>
+                  </pic:spPr>
+                </pic:pic>
+              </a:graphicData>
+            </a:graphic>
+          </wp:inline>
+        </w:drawing>
+      </w:r>
+    </w:p>
+    <w:p>
+      <w:r>
+        <w:rPr>
+          <w:noProof/>
+        </w:rPr>
+        <w:drawing>
+          <wp:inline distT="0" distB="0" distL="0" distR="0" wp14:anchorId="2F541E98" wp14:editId="444A4CEF">
+            <wp:extent cx="5943600" cy="4182745"/>
+            <wp:effectExtent l="19050" t="19050" r="19050" b="27305"/>
+            <wp:docPr id="8" name="Picture 8"/>
+            <wp:cNvGraphicFramePr>
+              <a:graphicFrameLocks xmlns:a="http://schemas.openxmlformats.org/drawingml/2006/main" noChangeAspect="1"/>
+            </wp:cNvGraphicFramePr>
+            <a:graphic xmlns:a="http://schemas.openxmlformats.org/drawingml/2006/main">
+              <a:graphicData uri="http://schemas.openxmlformats.org/drawingml/2006/picture">
+                <pic:pic xmlns:pic="http://schemas.openxmlformats.org/drawingml/2006/picture">
+                  <pic:nvPicPr>
+                    <pic:cNvPr id="0" name="Picture 10"/>
+                    <pic:cNvPicPr>
+                      <a:picLocks noChangeAspect="1" noChangeArrowheads="1"/>
+                    </pic:cNvPicPr>
+                  </pic:nvPicPr>
+                  <pic:blipFill>
+                    <a:blip r:embed="rId25">
+                      <a:extLst>
+                        <a:ext uri="{28A0092B-C50C-407E-A947-70E740481C1C}">
+                          <a14:useLocalDpi xmlns:a14="http://schemas.microsoft.com/office/drawing/2010/main" val="0"/>
+                        </a:ext>
+                      </a:extLst>
+                    </a:blip>
+                    <a:srcRect/>
+                    <a:stretch>
+                      <a:fillRect/>
+                    </a:stretch>
+                  </pic:blipFill>
+                  <pic:spPr bwMode="auto">
+                    <a:xfrm>
+                      <a:off x="0" y="0"/>
+                      <a:ext cx="5943600" cy="4182745"/>
+                    </a:xfrm>
+                    <a:prstGeom prst="rect">
+                      <a:avLst/>
+                    </a:prstGeom>
+                    <a:noFill/>
+                    <a:ln>
+                      <a:solidFill>
+                        <a:schemeClr val="tx1"/>
+                      </a:solidFill>
+                    </a:ln>
+                  </pic:spPr>
+                </pic:pic>
+              </a:graphicData>
+            </a:graphic>
+          </wp:inline>
+        </w:drawing>
       </w:r>
     </w:p>
     <w:p>
@@ -2355,23 +3125,373 @@
       </w:pPr>
       <w:bookmarkStart w:id="9" w:name="_Toc36584436"/>
       <w:r>
+        <w:lastRenderedPageBreak/>
         <w:t>Jake Waterson</w:t>
       </w:r>
       <w:bookmarkEnd w:id="9"/>
     </w:p>
-    <w:p/>
+    <w:p>
+      <w:r>
+        <w:t xml:space="preserve">With a background in defence, Jake’s interest in IT steadily built throughout his career. He has worked as a Communications and Information Systems sailor in the Navy, a Desktop Support Technician contractor with the Defence sector, and currently a Systems/Mobility Engineer with exposure to Robotic Press Automation. </w:t>
+      </w:r>
+      <w:r>
+        <w:t>Jake aspires to learn more about programming and has a keen interest in Cyber Security.</w:t>
+      </w:r>
+    </w:p>
+    <w:p>
+      <w:hyperlink r:id="rId26" w:history="1">
+        <w:r>
+          <w:rPr>
+            <w:rStyle w:val="Hyperlink"/>
+          </w:rPr>
+          <w:t>Jake’s Website</w:t>
+        </w:r>
+      </w:hyperlink>
+    </w:p>
+    <w:p>
+      <w:r>
+        <w:t>Ideal Job: Software Engineer</w:t>
+      </w:r>
+    </w:p>
+    <w:p>
+      <w:pPr>
+        <w:jc w:val="center"/>
+      </w:pPr>
+      <w:r>
+        <w:rPr>
+          <w:noProof/>
+        </w:rPr>
+        <w:drawing>
+          <wp:inline distT="0" distB="0" distL="0" distR="0" wp14:anchorId="5C172A87" wp14:editId="50D8503D">
+            <wp:extent cx="4613174" cy="3838575"/>
+            <wp:effectExtent l="19050" t="19050" r="16510" b="9525"/>
+            <wp:docPr id="20" name="Picture 20" descr="This picture shows the results of a Myers brig test"/>
+            <wp:cNvGraphicFramePr>
+              <a:graphicFrameLocks xmlns:a="http://schemas.openxmlformats.org/drawingml/2006/main" noChangeAspect="1"/>
+            </wp:cNvGraphicFramePr>
+            <a:graphic xmlns:a="http://schemas.openxmlformats.org/drawingml/2006/main">
+              <a:graphicData uri="http://schemas.openxmlformats.org/drawingml/2006/picture">
+                <pic:pic xmlns:pic="http://schemas.openxmlformats.org/drawingml/2006/picture">
+                  <pic:nvPicPr>
+                    <pic:cNvPr id="0" name="Picture 29" descr="This picture shows the results of a Myers brig test"/>
+                    <pic:cNvPicPr>
+                      <a:picLocks noChangeAspect="1" noChangeArrowheads="1"/>
+                    </pic:cNvPicPr>
+                  </pic:nvPicPr>
+                  <pic:blipFill>
+                    <a:blip r:embed="rId27">
+                      <a:extLst>
+                        <a:ext uri="{28A0092B-C50C-407E-A947-70E740481C1C}">
+                          <a14:useLocalDpi xmlns:a14="http://schemas.microsoft.com/office/drawing/2010/main" val="0"/>
+                        </a:ext>
+                      </a:extLst>
+                    </a:blip>
+                    <a:srcRect/>
+                    <a:stretch>
+                      <a:fillRect/>
+                    </a:stretch>
+                  </pic:blipFill>
+                  <pic:spPr bwMode="auto">
+                    <a:xfrm>
+                      <a:off x="0" y="0"/>
+                      <a:ext cx="4618156" cy="3842720"/>
+                    </a:xfrm>
+                    <a:prstGeom prst="rect">
+                      <a:avLst/>
+                    </a:prstGeom>
+                    <a:noFill/>
+                    <a:ln>
+                      <a:solidFill>
+                        <a:schemeClr val="tx1"/>
+                      </a:solidFill>
+                    </a:ln>
+                  </pic:spPr>
+                </pic:pic>
+              </a:graphicData>
+            </a:graphic>
+          </wp:inline>
+        </w:drawing>
+      </w:r>
+    </w:p>
+    <w:p>
+      <w:pPr>
+        <w:jc w:val="center"/>
+      </w:pPr>
+      <w:r>
+        <w:rPr>
+          <w:noProof/>
+        </w:rPr>
+        <w:drawing>
+          <wp:inline distT="0" distB="0" distL="0" distR="0" wp14:anchorId="3CA741FB" wp14:editId="7A7AC84E">
+            <wp:extent cx="4825945" cy="2371725"/>
+            <wp:effectExtent l="19050" t="19050" r="13335" b="9525"/>
+            <wp:docPr id="21" name="Picture 21" descr="This Pitcure shows the results of a Learning Test"/>
+            <wp:cNvGraphicFramePr>
+              <a:graphicFrameLocks xmlns:a="http://schemas.openxmlformats.org/drawingml/2006/main" noChangeAspect="1"/>
+            </wp:cNvGraphicFramePr>
+            <a:graphic xmlns:a="http://schemas.openxmlformats.org/drawingml/2006/main">
+              <a:graphicData uri="http://schemas.openxmlformats.org/drawingml/2006/picture">
+                <pic:pic xmlns:pic="http://schemas.openxmlformats.org/drawingml/2006/picture">
+                  <pic:nvPicPr>
+                    <pic:cNvPr id="0" name="Picture 31" descr="This Pitcure shows the results of a Learning Test"/>
+                    <pic:cNvPicPr>
+                      <a:picLocks noChangeAspect="1" noChangeArrowheads="1"/>
+                    </pic:cNvPicPr>
+                  </pic:nvPicPr>
+                  <pic:blipFill>
+                    <a:blip r:embed="rId28">
+                      <a:extLst>
+                        <a:ext uri="{28A0092B-C50C-407E-A947-70E740481C1C}">
+                          <a14:useLocalDpi xmlns:a14="http://schemas.microsoft.com/office/drawing/2010/main" val="0"/>
+                        </a:ext>
+                      </a:extLst>
+                    </a:blip>
+                    <a:srcRect/>
+                    <a:stretch>
+                      <a:fillRect/>
+                    </a:stretch>
+                  </pic:blipFill>
+                  <pic:spPr bwMode="auto">
+                    <a:xfrm>
+                      <a:off x="0" y="0"/>
+                      <a:ext cx="4830348" cy="2373889"/>
+                    </a:xfrm>
+                    <a:prstGeom prst="rect">
+                      <a:avLst/>
+                    </a:prstGeom>
+                    <a:noFill/>
+                    <a:ln>
+                      <a:solidFill>
+                        <a:schemeClr val="tx1"/>
+                      </a:solidFill>
+                    </a:ln>
+                  </pic:spPr>
+                </pic:pic>
+              </a:graphicData>
+            </a:graphic>
+          </wp:inline>
+        </w:drawing>
+      </w:r>
+    </w:p>
+    <w:p>
+      <w:pPr>
+        <w:jc w:val="center"/>
+      </w:pPr>
+      <w:r>
+        <w:rPr>
+          <w:noProof/>
+        </w:rPr>
+        <w:lastRenderedPageBreak/>
+        <w:drawing>
+          <wp:inline distT="0" distB="0" distL="0" distR="0" wp14:anchorId="699FA9FD" wp14:editId="234AE968">
+            <wp:extent cx="5943600" cy="2789555"/>
+            <wp:effectExtent l="19050" t="19050" r="19050" b="10795"/>
+            <wp:docPr id="22" name="Picture 22" descr="Your Personality Trait Scores"/>
+            <wp:cNvGraphicFramePr>
+              <a:graphicFrameLocks xmlns:a="http://schemas.openxmlformats.org/drawingml/2006/main" noChangeAspect="1"/>
+            </wp:cNvGraphicFramePr>
+            <a:graphic xmlns:a="http://schemas.openxmlformats.org/drawingml/2006/main">
+              <a:graphicData uri="http://schemas.openxmlformats.org/drawingml/2006/picture">
+                <pic:pic xmlns:pic="http://schemas.openxmlformats.org/drawingml/2006/picture">
+                  <pic:nvPicPr>
+                    <pic:cNvPr id="0" name="Picture 33" descr="Your Personality Trait Scores"/>
+                    <pic:cNvPicPr>
+                      <a:picLocks noChangeAspect="1" noChangeArrowheads="1"/>
+                    </pic:cNvPicPr>
+                  </pic:nvPicPr>
+                  <pic:blipFill>
+                    <a:blip r:embed="rId29">
+                      <a:extLst>
+                        <a:ext uri="{28A0092B-C50C-407E-A947-70E740481C1C}">
+                          <a14:useLocalDpi xmlns:a14="http://schemas.microsoft.com/office/drawing/2010/main" val="0"/>
+                        </a:ext>
+                      </a:extLst>
+                    </a:blip>
+                    <a:srcRect/>
+                    <a:stretch>
+                      <a:fillRect/>
+                    </a:stretch>
+                  </pic:blipFill>
+                  <pic:spPr bwMode="auto">
+                    <a:xfrm>
+                      <a:off x="0" y="0"/>
+                      <a:ext cx="5943600" cy="2789555"/>
+                    </a:xfrm>
+                    <a:prstGeom prst="rect">
+                      <a:avLst/>
+                    </a:prstGeom>
+                    <a:noFill/>
+                    <a:ln>
+                      <a:solidFill>
+                        <a:schemeClr val="tx1"/>
+                      </a:solidFill>
+                    </a:ln>
+                  </pic:spPr>
+                </pic:pic>
+              </a:graphicData>
+            </a:graphic>
+          </wp:inline>
+        </w:drawing>
+      </w:r>
+    </w:p>
+    <w:p>
+      <w:pPr>
+        <w:jc w:val="center"/>
+      </w:pPr>
+      <w:r>
+        <w:rPr>
+          <w:noProof/>
+        </w:rPr>
+        <w:drawing>
+          <wp:inline distT="0" distB="0" distL="0" distR="0" wp14:anchorId="31E046B3" wp14:editId="04D4F6F4">
+            <wp:extent cx="5943600" cy="1699260"/>
+            <wp:effectExtent l="19050" t="19050" r="19050" b="15240"/>
+            <wp:docPr id="23" name="Picture 23" descr="Your Openness Score in Depth"/>
+            <wp:cNvGraphicFramePr>
+              <a:graphicFrameLocks xmlns:a="http://schemas.openxmlformats.org/drawingml/2006/main" noChangeAspect="1"/>
+            </wp:cNvGraphicFramePr>
+            <a:graphic xmlns:a="http://schemas.openxmlformats.org/drawingml/2006/main">
+              <a:graphicData uri="http://schemas.openxmlformats.org/drawingml/2006/picture">
+                <pic:pic xmlns:pic="http://schemas.openxmlformats.org/drawingml/2006/picture">
+                  <pic:nvPicPr>
+                    <pic:cNvPr id="0" name="Picture 35" descr="Your Openness Score in Depth"/>
+                    <pic:cNvPicPr>
+                      <a:picLocks noChangeAspect="1" noChangeArrowheads="1"/>
+                    </pic:cNvPicPr>
+                  </pic:nvPicPr>
+                  <pic:blipFill>
+                    <a:blip r:embed="rId30">
+                      <a:extLst>
+                        <a:ext uri="{28A0092B-C50C-407E-A947-70E740481C1C}">
+                          <a14:useLocalDpi xmlns:a14="http://schemas.microsoft.com/office/drawing/2010/main" val="0"/>
+                        </a:ext>
+                      </a:extLst>
+                    </a:blip>
+                    <a:srcRect/>
+                    <a:stretch>
+                      <a:fillRect/>
+                    </a:stretch>
+                  </pic:blipFill>
+                  <pic:spPr bwMode="auto">
+                    <a:xfrm>
+                      <a:off x="0" y="0"/>
+                      <a:ext cx="5943600" cy="1699260"/>
+                    </a:xfrm>
+                    <a:prstGeom prst="rect">
+                      <a:avLst/>
+                    </a:prstGeom>
+                    <a:noFill/>
+                    <a:ln>
+                      <a:solidFill>
+                        <a:schemeClr val="tx1"/>
+                      </a:solidFill>
+                    </a:ln>
+                  </pic:spPr>
+                </pic:pic>
+              </a:graphicData>
+            </a:graphic>
+          </wp:inline>
+        </w:drawing>
+      </w:r>
+    </w:p>
+    <w:p>
+      <w:r>
+        <w:rPr>
+          <w:noProof/>
+        </w:rPr>
+        <w:drawing>
+          <wp:inline distT="0" distB="0" distL="0" distR="0" wp14:anchorId="3C485646" wp14:editId="08BE691D">
+            <wp:extent cx="5943600" cy="2834640"/>
+            <wp:effectExtent l="19050" t="19050" r="19050" b="22860"/>
+            <wp:docPr id="24" name="Picture 24" descr="Core Pattern"/>
+            <wp:cNvGraphicFramePr>
+              <a:graphicFrameLocks xmlns:a="http://schemas.openxmlformats.org/drawingml/2006/main" noChangeAspect="1"/>
+            </wp:cNvGraphicFramePr>
+            <a:graphic xmlns:a="http://schemas.openxmlformats.org/drawingml/2006/main">
+              <a:graphicData uri="http://schemas.openxmlformats.org/drawingml/2006/picture">
+                <pic:pic xmlns:pic="http://schemas.openxmlformats.org/drawingml/2006/picture">
+                  <pic:nvPicPr>
+                    <pic:cNvPr id="0" name="Picture 37" descr="Core Pattern"/>
+                    <pic:cNvPicPr>
+                      <a:picLocks noChangeAspect="1" noChangeArrowheads="1"/>
+                    </pic:cNvPicPr>
+                  </pic:nvPicPr>
+                  <pic:blipFill>
+                    <a:blip r:embed="rId31">
+                      <a:extLst>
+                        <a:ext uri="{28A0092B-C50C-407E-A947-70E740481C1C}">
+                          <a14:useLocalDpi xmlns:a14="http://schemas.microsoft.com/office/drawing/2010/main" val="0"/>
+                        </a:ext>
+                      </a:extLst>
+                    </a:blip>
+                    <a:srcRect/>
+                    <a:stretch>
+                      <a:fillRect/>
+                    </a:stretch>
+                  </pic:blipFill>
+                  <pic:spPr bwMode="auto">
+                    <a:xfrm>
+                      <a:off x="0" y="0"/>
+                      <a:ext cx="5963066" cy="2843924"/>
+                    </a:xfrm>
+                    <a:prstGeom prst="rect">
+                      <a:avLst/>
+                    </a:prstGeom>
+                    <a:noFill/>
+                    <a:ln>
+                      <a:solidFill>
+                        <a:schemeClr val="tx1"/>
+                      </a:solidFill>
+                    </a:ln>
+                  </pic:spPr>
+                </pic:pic>
+              </a:graphicData>
+            </a:graphic>
+          </wp:inline>
+        </w:drawing>
+      </w:r>
+    </w:p>
+    <w:p>
+      <w:pPr>
+        <w:rPr>
+          <w:rFonts w:asciiTheme="majorHAnsi" w:eastAsiaTheme="majorEastAsia" w:hAnsiTheme="majorHAnsi" w:cstheme="majorBidi"/>
+          <w:color w:val="2F5496" w:themeColor="accent1" w:themeShade="BF"/>
+          <w:sz w:val="32"/>
+          <w:szCs w:val="32"/>
+        </w:rPr>
+      </w:pPr>
+      <w:r>
+        <w:br w:type="page"/>
+      </w:r>
+    </w:p>
     <w:p>
       <w:pPr>
         <w:pStyle w:val="Heading2"/>
       </w:pPr>
       <w:r>
+        <w:lastRenderedPageBreak/>
         <w:t xml:space="preserve">Comparing </w:t>
       </w:r>
       <w:r>
         <w:t>Test Results</w:t>
       </w:r>
     </w:p>
-    <w:p/>
+    <w:p>
+      <w:r>
+        <w:t>Our team’s results share common trends in introversion but is otherwise varied in both tests of choice and outcomes.</w:t>
+      </w:r>
+      <w:r>
+        <w:t xml:space="preserve"> There are strong suggestions that our team could be divided halfway regarding their choices of action when it comes to working as team, but with an agreement on disciplined organisation and healthy communication, we have not found ourselves challenged by different personalities coming together.</w:t>
+      </w:r>
+    </w:p>
+    <w:p>
+      <w:r>
+        <w:t>Regardless of seeing our different traits, the team has learned to come together in a short timeframe in order to accomplish our goals.</w:t>
+      </w:r>
+      <w:r>
+        <w:t xml:space="preserve"> </w:t>
+      </w:r>
+    </w:p>
     <w:p>
       <w:pPr>
         <w:pStyle w:val="Heading2"/>
@@ -2380,7 +3500,45 @@
         <w:t>Comparing Ideal Jobs</w:t>
       </w:r>
     </w:p>
-    <w:p/>
+    <w:p>
+      <w:r>
+        <w:t xml:space="preserve">Like our personality tests, our ideal jobs showed </w:t>
+      </w:r>
+      <w:r>
+        <w:t>variety</w:t>
+      </w:r>
+      <w:r>
+        <w:t xml:space="preserve"> in the directions we were hoping to take within the industry. </w:t>
+      </w:r>
+    </w:p>
+    <w:p>
+      <w:r>
+        <w:t>Notably, Samuel’s career choice had the most physicality in the group as a technician, as opposed to the rest of the team directed more towards handling digital information.</w:t>
+      </w:r>
+      <w:r>
+        <w:t xml:space="preserve"> Jake and Tamara showed interest in working with larger organisations (Google and Defence respectively), while </w:t>
+      </w:r>
+      <w:r>
+        <w:t>Caden</w:t>
+      </w:r>
+      <w:r>
+        <w:t>, Niki, and Samuel targeted smaller firms or recruiting agencies</w:t>
+      </w:r>
+      <w:r>
+        <w:t xml:space="preserve"> and Debborah chose a recruiting agency</w:t>
+      </w:r>
+      <w:r>
+        <w:t>.</w:t>
+      </w:r>
+      <w:r>
+        <w:t xml:space="preserve"> We felt that while Niki, Jake, and Caden all were interested in software, the directions they wanted to take their skills were different from each other.</w:t>
+      </w:r>
+    </w:p>
+    <w:p>
+      <w:r>
+        <w:t>Our conclusion was that we were still early into deciding our careers and found each other’s choices intriguing. In the end, we decided we were still open minded to what the future may bring.</w:t>
+      </w:r>
+    </w:p>
     <w:p>
       <w:pPr>
         <w:pStyle w:val="Heading2"/>
@@ -2455,7 +3613,7 @@
       <w:r>
         <w:t xml:space="preserve">Within </w:t>
       </w:r>
-      <w:hyperlink r:id="rId8" w:history="1">
+      <w:hyperlink r:id="rId32" w:history="1">
         <w:r>
           <w:rPr>
             <w:rStyle w:val="Hyperlink"/>
@@ -2507,7 +3665,7 @@
                     <pic:cNvPicPr/>
                   </pic:nvPicPr>
                   <pic:blipFill>
-                    <a:blip r:embed="rId9"/>
+                    <a:blip r:embed="rId33"/>
                     <a:stretch>
                       <a:fillRect/>
                     </a:stretch>
@@ -2540,7 +3698,7 @@
       <w:r>
         <w:t xml:space="preserve">A </w:t>
       </w:r>
-      <w:hyperlink r:id="rId10" w:history="1">
+      <w:hyperlink r:id="rId34" w:history="1">
         <w:r>
           <w:rPr>
             <w:rStyle w:val="Hyperlink"/>
@@ -2574,6 +3732,10 @@
     </w:sectPr>
   </w:body>
 </w:document>
+</file>
+
+<file path=word/numbering.xml><?xml version="1.0" encoding="utf-8"?>
+<w:numbering xmlns:wpc="http://schemas.microsoft.com/office/word/2010/wordprocessingCanvas" xmlns:cx="http://schemas.microsoft.com/office/drawing/2014/chartex" xmlns:cx1="http://schemas.microsoft.com/office/drawing/2015/9/8/chartex" xmlns:cx2="http://schemas.microsoft.com/office/drawing/2015/10/21/chartex" xmlns:cx3="http://schemas.microsoft.com/office/drawing/2016/5/9/chartex" xmlns:cx4="http://schemas.microsoft.com/office/drawing/2016/5/10/chartex" xmlns:cx5="http://schemas.microsoft.com/office/drawing/2016/5/11/chartex" xmlns:cx6="http://schemas.microsoft.com/office/drawing/2016/5/12/chartex" xmlns:cx7="http://schemas.microsoft.com/office/drawing/2016/5/13/chartex" xmlns:cx8="http://schemas.microsoft.com/office/drawing/2016/5/14/chartex" xmlns:mc="http://schemas.openxmlformats.org/markup-compatibility/2006" xmlns:aink="http://schemas.microsoft.com/office/drawing/2016/ink" xmlns:am3d="http://schemas.microsoft.com/office/drawing/2017/model3d" xmlns:o="urn:schemas-microsoft-com:office:office" xmlns:r="http://schemas.openxmlformats.org/officeDocument/2006/relationships" xmlns:m="http://schemas.openxmlformats.org/officeDocument/2006/math" xmlns:v="urn:schemas-microsoft-com:vml" xmlns:wp14="http://schemas.microsoft.com/office/word/2010/wordprocessingDrawing" xmlns:wp="http://schemas.openxmlformats.org/drawingml/2006/wordprocessingDrawing" xmlns:w10="urn:schemas-microsoft-com:office:word" xmlns:w="http://schemas.openxmlformats.org/wordprocessingml/2006/main" xmlns:w14="http://schemas.microsoft.com/office/word/2010/wordml" xmlns:w15="http://schemas.microsoft.com/office/word/2012/wordml" xmlns:w16cid="http://schemas.microsoft.com/office/word/2016/wordml/cid" xmlns:w16se="http://schemas.microsoft.com/office/word/2015/wordml/symex" xmlns:wpg="http://schemas.microsoft.com/office/word/2010/wordprocessingGroup" xmlns:wpi="http://schemas.microsoft.com/office/word/2010/wordprocessingInk" xmlns:wne="http://schemas.microsoft.com/office/word/2006/wordml" xmlns:wps="http://schemas.microsoft.com/office/word/2010/wordprocessingShape" mc:Ignorable="w14 w15 w16se w16cid wp14"/>
 </file>
 
 <file path=word/styles.xml><?xml version="1.0" encoding="utf-8"?>
@@ -2593,7 +3755,7 @@
       </w:pPr>
     </w:pPrDefault>
   </w:docDefaults>
-  <w:latentStyles w:defLockedState="0" w:defUIPriority="99" w:defSemiHidden="0" w:defUnhideWhenUsed="0" w:defQFormat="0" w:count="377">
+  <w:latentStyles w:defLockedState="0" w:defUIPriority="99" w:defSemiHidden="0" w:defUnhideWhenUsed="0" w:defQFormat="0" w:count="376">
     <w:lsdException w:name="Normal" w:uiPriority="0" w:qFormat="1"/>
     <w:lsdException w:name="heading 1" w:uiPriority="9" w:qFormat="1"/>
     <w:lsdException w:name="heading 2" w:semiHidden="1" w:uiPriority="9" w:unhideWhenUsed="1" w:qFormat="1"/>
@@ -2699,6 +3861,7 @@
     <w:lsdException w:name="HTML Sample" w:semiHidden="1" w:unhideWhenUsed="1"/>
     <w:lsdException w:name="HTML Typewriter" w:semiHidden="1" w:unhideWhenUsed="1"/>
     <w:lsdException w:name="HTML Variable" w:semiHidden="1" w:unhideWhenUsed="1"/>
+    <w:lsdException w:name="Normal Table" w:semiHidden="1" w:unhideWhenUsed="1"/>
     <w:lsdException w:name="annotation subject" w:semiHidden="1" w:unhideWhenUsed="1"/>
     <w:lsdException w:name="No List" w:semiHidden="1" w:unhideWhenUsed="1"/>
     <w:lsdException w:name="Outline List 1" w:semiHidden="1" w:unhideWhenUsed="1"/>
@@ -2745,8 +3908,10 @@
     <w:lsdException w:name="Table Subtle 2" w:semiHidden="1" w:unhideWhenUsed="1"/>
     <w:lsdException w:name="Table Web 1" w:semiHidden="1" w:unhideWhenUsed="1"/>
     <w:lsdException w:name="Table Web 2" w:semiHidden="1" w:unhideWhenUsed="1"/>
+    <w:lsdException w:name="Table Web 3" w:semiHidden="1" w:unhideWhenUsed="1"/>
     <w:lsdException w:name="Balloon Text" w:semiHidden="1" w:unhideWhenUsed="1"/>
     <w:lsdException w:name="Table Grid" w:uiPriority="39"/>
+    <w:lsdException w:name="Table Theme" w:semiHidden="1" w:unhideWhenUsed="1"/>
     <w:lsdException w:name="Placeholder Text" w:semiHidden="1"/>
     <w:lsdException w:name="No Spacing" w:uiPriority="1" w:qFormat="1"/>
     <w:lsdException w:name="Light Shading" w:uiPriority="60"/>
@@ -2967,7 +4132,6 @@
     <w:lsdException w:name="Hashtag" w:semiHidden="1" w:unhideWhenUsed="1"/>
     <w:lsdException w:name="Unresolved Mention" w:semiHidden="1" w:unhideWhenUsed="1"/>
     <w:lsdException w:name="Smart Link" w:semiHidden="1" w:unhideWhenUsed="1"/>
-    <w:lsdException w:name="Smart Link Error" w:semiHidden="1" w:unhideWhenUsed="1"/>
   </w:latentStyles>
   <w:style w:type="paragraph" w:default="1" w:styleId="Normal">
     <w:name w:val="Normal"/>
@@ -3963,7 +5127,7 @@
 </file>
 
 <file path=customXml/itemProps1.xml><?xml version="1.0" encoding="utf-8"?>
-<ds:datastoreItem xmlns:ds="http://schemas.openxmlformats.org/officeDocument/2006/customXml" ds:itemID="{28D73480-6CD2-4AF4-A07B-35BFC19E8ECC}">
+<ds:datastoreItem xmlns:ds="http://schemas.openxmlformats.org/officeDocument/2006/customXml" ds:itemID="{68A35514-8225-4B43-B722-D79C76EA7433}">
   <ds:schemaRefs>
     <ds:schemaRef ds:uri="http://schemas.openxmlformats.org/officeDocument/2006/bibliography"/>
   </ds:schemaRefs>

</xml_diff>